<commit_message>
Updating User Manual V03
</commit_message>
<xml_diff>
--- a/User Manual/User Manual.docx
+++ b/User Manual/User Manual.docx
@@ -4069,14 +4069,17 @@
       </w:pPr>
       <w:r>
         <w:rPr>
-          <w:noProof/>
+          <w:rFonts w:ascii="Times New Roman" w:hAnsi="Times New Roman" w:cs="Times New Roman"/>
+          <w:sz w:val="24"/>
+          <w:szCs w:val="24"/>
+          <w:lang w:val="en-ID"/>
         </w:rPr>
         <w:lastRenderedPageBreak/>
         <w:drawing>
-          <wp:inline distT="0" distB="0" distL="0" distR="0" wp14:anchorId="27F753E3" wp14:editId="7D4BA8DC">
-            <wp:extent cx="5943600" cy="3341370"/>
+          <wp:inline distT="0" distB="0" distL="0" distR="0" wp14:anchorId="2C24BA32" wp14:editId="66282B1B">
+            <wp:extent cx="5943600" cy="3396615"/>
             <wp:effectExtent l="0" t="0" r="0" b="0"/>
-            <wp:docPr id="2" name="Picture 2"/>
+            <wp:docPr id="15" name="Picture 15"/>
             <wp:cNvGraphicFramePr>
               <a:graphicFrameLocks xmlns:a="http://schemas.openxmlformats.org/drawingml/2006/main" noChangeAspect="1"/>
             </wp:cNvGraphicFramePr>
@@ -4084,36 +4087,23 @@
               <a:graphicData uri="http://schemas.openxmlformats.org/drawingml/2006/picture">
                 <pic:pic xmlns:pic="http://schemas.openxmlformats.org/drawingml/2006/picture">
                   <pic:nvPicPr>
-                    <pic:cNvPr id="0" name="Picture 3"/>
-                    <pic:cNvPicPr>
-                      <a:picLocks noChangeAspect="1" noChangeArrowheads="1"/>
-                    </pic:cNvPicPr>
+                    <pic:cNvPr id="1" name=""/>
+                    <pic:cNvPicPr/>
                   </pic:nvPicPr>
                   <pic:blipFill>
-                    <a:blip r:embed="rId7">
-                      <a:extLst>
-                        <a:ext uri="{28A0092B-C50C-407E-A947-70E740481C1C}">
-                          <a14:useLocalDpi xmlns:a14="http://schemas.microsoft.com/office/drawing/2010/main" val="0"/>
-                        </a:ext>
-                      </a:extLst>
-                    </a:blip>
-                    <a:srcRect/>
+                    <a:blip r:embed="rId7"/>
                     <a:stretch>
                       <a:fillRect/>
                     </a:stretch>
                   </pic:blipFill>
-                  <pic:spPr bwMode="auto">
+                  <pic:spPr>
                     <a:xfrm>
                       <a:off x="0" y="0"/>
-                      <a:ext cx="5943600" cy="3341370"/>
+                      <a:ext cx="5943600" cy="3396615"/>
                     </a:xfrm>
                     <a:prstGeom prst="rect">
                       <a:avLst/>
                     </a:prstGeom>
-                    <a:noFill/>
-                    <a:ln>
-                      <a:noFill/>
-                    </a:ln>
                   </pic:spPr>
                 </pic:pic>
               </a:graphicData>
@@ -4166,67 +4156,7 @@
           <w:szCs w:val="24"/>
           <w:lang w:val="en-ID"/>
         </w:rPr>
-        <w:t>3.2.3 Menu User</w:t>
-      </w:r>
-    </w:p>
-    <w:p>
-      <w:pPr>
-        <w:rPr>
-          <w:rFonts w:ascii="Times New Roman" w:hAnsi="Times New Roman" w:cs="Times New Roman"/>
-          <w:sz w:val="24"/>
-          <w:szCs w:val="24"/>
-          <w:lang w:val="en-ID"/>
-        </w:rPr>
-      </w:pPr>
-      <w:r>
-        <w:rPr>
-          <w:rFonts w:ascii="Times New Roman" w:hAnsi="Times New Roman" w:cs="Times New Roman"/>
-          <w:sz w:val="24"/>
-          <w:szCs w:val="24"/>
-          <w:lang w:val="en-ID"/>
-        </w:rPr>
-        <w:t>Menu-menu ini digunakan oleh user untuk melakukan transaksi jual beli</w:t>
-      </w:r>
-      <w:r>
-        <w:rPr>
-          <w:rFonts w:ascii="Times New Roman" w:hAnsi="Times New Roman" w:cs="Times New Roman" w:hint="eastAsia"/>
-          <w:sz w:val="24"/>
-          <w:szCs w:val="24"/>
-          <w:lang w:val="en-ID"/>
-        </w:rPr>
-        <w:t>,</w:t>
-      </w:r>
-      <w:r>
-        <w:rPr>
-          <w:rFonts w:ascii="Times New Roman" w:hAnsi="Times New Roman" w:cs="Times New Roman"/>
-          <w:sz w:val="24"/>
-          <w:szCs w:val="24"/>
-          <w:lang w:val="en-ID"/>
-        </w:rPr>
-        <w:t xml:space="preserve"> serta melakukan proses pembayaran untuk barang-barang yang akan dibeli.</w:t>
-      </w:r>
-    </w:p>
-    <w:p>
-      <w:pPr>
-        <w:rPr>
-          <w:rFonts w:ascii="Times New Roman" w:hAnsi="Times New Roman" w:cs="Times New Roman"/>
-          <w:b/>
-          <w:bCs/>
-          <w:sz w:val="24"/>
-          <w:szCs w:val="24"/>
-          <w:lang w:val="en-ID"/>
-        </w:rPr>
-      </w:pPr>
-      <w:r>
-        <w:rPr>
-          <w:rFonts w:ascii="Times New Roman" w:hAnsi="Times New Roman" w:cs="Times New Roman"/>
-          <w:b/>
-          <w:bCs/>
-          <w:sz w:val="24"/>
-          <w:szCs w:val="24"/>
-          <w:lang w:val="en-ID"/>
-        </w:rPr>
-        <w:t>3.2.3.1 Menu Login User</w:t>
+        <w:t xml:space="preserve">3.2.2.2 Menambah User </w:t>
       </w:r>
     </w:p>
     <w:p>
@@ -4234,7 +4164,7 @@
         <w:pStyle w:val="ListParagraph"/>
         <w:numPr>
           <w:ilvl w:val="0"/>
-          <w:numId w:val="12"/>
+          <w:numId w:val="16"/>
         </w:numPr>
         <w:rPr>
           <w:rFonts w:ascii="Times New Roman" w:hAnsi="Times New Roman" w:cs="Times New Roman"/>
@@ -4250,7 +4180,27 @@
           <w:szCs w:val="24"/>
           <w:lang w:val="en-ID"/>
         </w:rPr>
-        <w:t>Untuk admin melakukan login, klik tombol login di pojok kanan atas saat membuka halaman utama.</w:t>
+        <w:t xml:space="preserve">Untuk menambah User, klik menu </w:t>
+      </w:r>
+      <w:r>
+        <w:rPr>
+          <w:rFonts w:ascii="Times New Roman" w:hAnsi="Times New Roman" w:cs="Times New Roman"/>
+          <w:i/>
+          <w:iCs/>
+          <w:sz w:val="24"/>
+          <w:szCs w:val="24"/>
+          <w:lang w:val="en-ID"/>
+        </w:rPr>
+        <w:t xml:space="preserve">Add User </w:t>
+      </w:r>
+      <w:r>
+        <w:rPr>
+          <w:rFonts w:ascii="Times New Roman" w:hAnsi="Times New Roman" w:cs="Times New Roman"/>
+          <w:sz w:val="24"/>
+          <w:szCs w:val="24"/>
+          <w:lang w:val="en-ID"/>
+        </w:rPr>
+        <w:t>pada menu sebelah kiri halaman Admin.</w:t>
       </w:r>
     </w:p>
     <w:p>
@@ -4258,7 +4208,7 @@
         <w:pStyle w:val="ListParagraph"/>
         <w:numPr>
           <w:ilvl w:val="0"/>
-          <w:numId w:val="12"/>
+          <w:numId w:val="16"/>
         </w:numPr>
         <w:rPr>
           <w:rFonts w:ascii="Times New Roman" w:hAnsi="Times New Roman" w:cs="Times New Roman"/>
@@ -4274,7 +4224,27 @@
           <w:szCs w:val="24"/>
           <w:lang w:val="en-ID"/>
         </w:rPr>
-        <w:t>Lalu akan keluar tampilan seperti ini.</w:t>
+        <w:t xml:space="preserve">Lalu masukkan informasi-informasi mengenai user </w:t>
+      </w:r>
+      <w:proofErr w:type="gramStart"/>
+      <w:r>
+        <w:rPr>
+          <w:rFonts w:ascii="Times New Roman" w:hAnsi="Times New Roman" w:cs="Times New Roman"/>
+          <w:sz w:val="24"/>
+          <w:szCs w:val="24"/>
+          <w:lang w:val="en-ID"/>
+        </w:rPr>
+        <w:t>seperti :</w:t>
+      </w:r>
+      <w:proofErr w:type="gramEnd"/>
+      <w:r>
+        <w:rPr>
+          <w:rFonts w:ascii="Times New Roman" w:hAnsi="Times New Roman" w:cs="Times New Roman"/>
+          <w:sz w:val="24"/>
+          <w:szCs w:val="24"/>
+          <w:lang w:val="en-ID"/>
+        </w:rPr>
+        <w:t xml:space="preserve"> Nama awal, nama akhir, e-mail,password, nomor telepon, kota, dan negara.</w:t>
       </w:r>
     </w:p>
     <w:p>
@@ -4291,12 +4261,11 @@
         <w:rPr>
           <w:noProof/>
         </w:rPr>
-        <w:lastRenderedPageBreak/>
         <w:drawing>
-          <wp:inline distT="0" distB="0" distL="0" distR="0" wp14:anchorId="2592F582" wp14:editId="4E78C020">
+          <wp:inline distT="0" distB="0" distL="0" distR="0" wp14:anchorId="30F9840C" wp14:editId="0C91CA5D">
             <wp:extent cx="5943600" cy="3341370"/>
             <wp:effectExtent l="0" t="0" r="0" b="0"/>
-            <wp:docPr id="3" name="Picture 3"/>
+            <wp:docPr id="9" name="Picture 9"/>
             <wp:cNvGraphicFramePr>
               <a:graphicFrameLocks xmlns:a="http://schemas.openxmlformats.org/drawingml/2006/main" noChangeAspect="1"/>
             </wp:cNvGraphicFramePr>
@@ -4304,249 +4273,7 @@
               <a:graphicData uri="http://schemas.openxmlformats.org/drawingml/2006/picture">
                 <pic:pic xmlns:pic="http://schemas.openxmlformats.org/drawingml/2006/picture">
                   <pic:nvPicPr>
-                    <pic:cNvPr id="0" name="Picture 5"/>
-                    <pic:cNvPicPr>
-                      <a:picLocks noChangeAspect="1" noChangeArrowheads="1"/>
-                    </pic:cNvPicPr>
-                  </pic:nvPicPr>
-                  <pic:blipFill>
-                    <a:blip r:embed="rId7">
-                      <a:extLst>
-                        <a:ext uri="{28A0092B-C50C-407E-A947-70E740481C1C}">
-                          <a14:useLocalDpi xmlns:a14="http://schemas.microsoft.com/office/drawing/2010/main" val="0"/>
-                        </a:ext>
-                      </a:extLst>
-                    </a:blip>
-                    <a:srcRect/>
-                    <a:stretch>
-                      <a:fillRect/>
-                    </a:stretch>
-                  </pic:blipFill>
-                  <pic:spPr bwMode="auto">
-                    <a:xfrm>
-                      <a:off x="0" y="0"/>
-                      <a:ext cx="5943600" cy="3341370"/>
-                    </a:xfrm>
-                    <a:prstGeom prst="rect">
-                      <a:avLst/>
-                    </a:prstGeom>
-                    <a:noFill/>
-                    <a:ln>
-                      <a:noFill/>
-                    </a:ln>
-                  </pic:spPr>
-                </pic:pic>
-              </a:graphicData>
-            </a:graphic>
-          </wp:inline>
-        </w:drawing>
-      </w:r>
-    </w:p>
-    <w:p>
-      <w:pPr>
-        <w:pStyle w:val="ListParagraph"/>
-        <w:numPr>
-          <w:ilvl w:val="0"/>
-          <w:numId w:val="12"/>
-        </w:numPr>
-        <w:rPr>
-          <w:rFonts w:ascii="Times New Roman" w:hAnsi="Times New Roman" w:cs="Times New Roman"/>
-          <w:sz w:val="24"/>
-          <w:szCs w:val="24"/>
-          <w:lang w:val="en-ID"/>
-        </w:rPr>
-      </w:pPr>
-      <w:r>
-        <w:rPr>
-          <w:rFonts w:ascii="Times New Roman" w:hAnsi="Times New Roman" w:cs="Times New Roman"/>
-          <w:sz w:val="24"/>
-          <w:szCs w:val="24"/>
-          <w:lang w:val="en-ID"/>
-        </w:rPr>
-        <w:t>Setelah tampilan terse</w:t>
-      </w:r>
-      <w:r>
-        <w:rPr>
-          <w:rFonts w:ascii="Times New Roman" w:hAnsi="Times New Roman" w:cs="Times New Roman"/>
-          <w:sz w:val="24"/>
-          <w:szCs w:val="24"/>
-          <w:lang w:val="en-ID"/>
-        </w:rPr>
-        <w:t>b</w:t>
-      </w:r>
-      <w:r>
-        <w:rPr>
-          <w:rFonts w:ascii="Times New Roman" w:hAnsi="Times New Roman" w:cs="Times New Roman"/>
-          <w:sz w:val="24"/>
-          <w:szCs w:val="24"/>
-          <w:lang w:val="en-ID"/>
-        </w:rPr>
-        <w:t xml:space="preserve">ut keluar, masukkan email dan password </w:t>
-      </w:r>
-      <w:r>
-        <w:rPr>
-          <w:rFonts w:ascii="Times New Roman" w:hAnsi="Times New Roman" w:cs="Times New Roman"/>
-          <w:sz w:val="24"/>
-          <w:szCs w:val="24"/>
-          <w:lang w:val="en-ID"/>
-        </w:rPr>
-        <w:t>milik user</w:t>
-      </w:r>
-      <w:r>
-        <w:rPr>
-          <w:rFonts w:ascii="Times New Roman" w:hAnsi="Times New Roman" w:cs="Times New Roman"/>
-          <w:sz w:val="24"/>
-          <w:szCs w:val="24"/>
-          <w:lang w:val="en-ID"/>
-        </w:rPr>
-        <w:t>.</w:t>
-      </w:r>
-    </w:p>
-    <w:p>
-      <w:pPr>
-        <w:pStyle w:val="ListParagraph"/>
-        <w:numPr>
-          <w:ilvl w:val="0"/>
-          <w:numId w:val="12"/>
-        </w:numPr>
-        <w:rPr>
-          <w:rFonts w:ascii="Times New Roman" w:hAnsi="Times New Roman" w:cs="Times New Roman"/>
-          <w:sz w:val="24"/>
-          <w:szCs w:val="24"/>
-          <w:lang w:val="en-ID"/>
-        </w:rPr>
-      </w:pPr>
-      <w:r>
-        <w:rPr>
-          <w:rFonts w:ascii="Times New Roman" w:hAnsi="Times New Roman" w:cs="Times New Roman"/>
-          <w:sz w:val="24"/>
-          <w:szCs w:val="24"/>
-          <w:lang w:val="en-ID"/>
-        </w:rPr>
-        <w:t xml:space="preserve">Apabila user belum memiliki akun, maka klik tombol </w:t>
-      </w:r>
-      <w:r>
-        <w:rPr>
-          <w:rFonts w:ascii="Times New Roman" w:hAnsi="Times New Roman" w:cs="Times New Roman"/>
-          <w:i/>
-          <w:iCs/>
-          <w:sz w:val="24"/>
-          <w:szCs w:val="24"/>
-          <w:u w:val="single"/>
-          <w:lang w:val="en-ID"/>
-        </w:rPr>
-        <w:t>buat akun baru</w:t>
-      </w:r>
-    </w:p>
-    <w:p>
-      <w:pPr>
-        <w:rPr>
-          <w:rFonts w:ascii="Times New Roman" w:hAnsi="Times New Roman" w:cs="Times New Roman"/>
-          <w:b/>
-          <w:bCs/>
-          <w:sz w:val="24"/>
-          <w:szCs w:val="24"/>
-          <w:lang w:val="en-ID"/>
-        </w:rPr>
-      </w:pPr>
-      <w:r>
-        <w:rPr>
-          <w:rFonts w:ascii="Times New Roman" w:hAnsi="Times New Roman" w:cs="Times New Roman"/>
-          <w:b/>
-          <w:bCs/>
-          <w:sz w:val="24"/>
-          <w:szCs w:val="24"/>
-          <w:lang w:val="en-ID"/>
-        </w:rPr>
-        <w:t xml:space="preserve">3.2.3.2 </w:t>
-      </w:r>
-      <w:r>
-        <w:rPr>
-          <w:rFonts w:ascii="Times New Roman" w:hAnsi="Times New Roman" w:cs="Times New Roman"/>
-          <w:b/>
-          <w:bCs/>
-          <w:sz w:val="24"/>
-          <w:szCs w:val="24"/>
-          <w:lang w:val="en-ID"/>
-        </w:rPr>
-        <w:t>Membuat User Baru</w:t>
-      </w:r>
-    </w:p>
-    <w:p>
-      <w:pPr>
-        <w:pStyle w:val="ListParagraph"/>
-        <w:numPr>
-          <w:ilvl w:val="0"/>
-          <w:numId w:val="13"/>
-        </w:numPr>
-        <w:rPr>
-          <w:rFonts w:ascii="Times New Roman" w:hAnsi="Times New Roman" w:cs="Times New Roman"/>
-          <w:sz w:val="24"/>
-          <w:szCs w:val="24"/>
-          <w:lang w:val="en-ID"/>
-        </w:rPr>
-      </w:pPr>
-      <w:r>
-        <w:rPr>
-          <w:rFonts w:ascii="Times New Roman" w:hAnsi="Times New Roman" w:cs="Times New Roman"/>
-          <w:sz w:val="24"/>
-          <w:szCs w:val="24"/>
-          <w:lang w:val="en-ID"/>
-        </w:rPr>
-        <w:t>Apabila user belum memiliki akun, maka klik tombol registrasi.</w:t>
-      </w:r>
-    </w:p>
-    <w:p>
-      <w:pPr>
-        <w:pStyle w:val="ListParagraph"/>
-        <w:numPr>
-          <w:ilvl w:val="0"/>
-          <w:numId w:val="13"/>
-        </w:numPr>
-        <w:rPr>
-          <w:rFonts w:ascii="Times New Roman" w:hAnsi="Times New Roman" w:cs="Times New Roman"/>
-          <w:sz w:val="24"/>
-          <w:szCs w:val="24"/>
-          <w:lang w:val="en-ID"/>
-        </w:rPr>
-      </w:pPr>
-      <w:r>
-        <w:rPr>
-          <w:rFonts w:ascii="Times New Roman" w:hAnsi="Times New Roman" w:cs="Times New Roman"/>
-          <w:sz w:val="24"/>
-          <w:szCs w:val="24"/>
-          <w:lang w:val="en-ID"/>
-        </w:rPr>
-        <w:t>Lalu akan keluar tampilan seperti ini.</w:t>
-      </w:r>
-    </w:p>
-    <w:p>
-      <w:pPr>
-        <w:pStyle w:val="ListParagraph"/>
-        <w:rPr>
-          <w:rFonts w:ascii="Times New Roman" w:hAnsi="Times New Roman" w:cs="Times New Roman"/>
-          <w:sz w:val="24"/>
-          <w:szCs w:val="24"/>
-          <w:lang w:val="en-ID"/>
-        </w:rPr>
-      </w:pPr>
-      <w:r>
-        <w:rPr>
-          <w:noProof/>
-        </w:rPr>
-        <w:drawing>
-          <wp:inline distT="0" distB="0" distL="0" distR="0" wp14:anchorId="68578CA3" wp14:editId="6D9AC663">
-            <wp:extent cx="5943600" cy="3341370"/>
-            <wp:effectExtent l="0" t="0" r="0" b="0"/>
-            <wp:docPr id="4" name="Picture 4"/>
-            <wp:cNvGraphicFramePr>
-              <a:graphicFrameLocks xmlns:a="http://schemas.openxmlformats.org/drawingml/2006/main" noChangeAspect="1"/>
-            </wp:cNvGraphicFramePr>
-            <a:graphic xmlns:a="http://schemas.openxmlformats.org/drawingml/2006/main">
-              <a:graphicData uri="http://schemas.openxmlformats.org/drawingml/2006/picture">
-                <pic:pic xmlns:pic="http://schemas.openxmlformats.org/drawingml/2006/picture">
-                  <pic:nvPicPr>
-                    <pic:cNvPr id="0" name="Picture 7"/>
+                    <pic:cNvPr id="0" name="Picture 1"/>
                     <pic:cNvPicPr>
                       <a:picLocks noChangeAspect="1" noChangeArrowheads="1"/>
                     </pic:cNvPicPr>
@@ -4583,13 +4310,22 @@
           </wp:inline>
         </w:drawing>
       </w:r>
+      <w:r>
+        <w:rPr>
+          <w:rFonts w:ascii="Times New Roman" w:hAnsi="Times New Roman" w:cs="Times New Roman"/>
+          <w:sz w:val="24"/>
+          <w:szCs w:val="24"/>
+          <w:lang w:val="en-ID"/>
+        </w:rPr>
+        <w:t xml:space="preserve"> </w:t>
+      </w:r>
     </w:p>
     <w:p>
       <w:pPr>
         <w:pStyle w:val="ListParagraph"/>
         <w:numPr>
           <w:ilvl w:val="0"/>
-          <w:numId w:val="13"/>
+          <w:numId w:val="16"/>
         </w:numPr>
         <w:rPr>
           <w:rFonts w:ascii="Times New Roman" w:hAnsi="Times New Roman" w:cs="Times New Roman"/>
@@ -4605,7 +4341,8 @@
           <w:szCs w:val="24"/>
           <w:lang w:val="en-ID"/>
         </w:rPr>
-        <w:t>Setelah tampilan keluar, masukkan nama awal, nama akhir, email, password, password lagi, nomor HP, alamat, kota alamat.</w:t>
+        <w:lastRenderedPageBreak/>
+        <w:t>Setelah semua data terisi, cek kembali.</w:t>
       </w:r>
     </w:p>
     <w:p>
@@ -4613,7 +4350,7 @@
         <w:pStyle w:val="ListParagraph"/>
         <w:numPr>
           <w:ilvl w:val="0"/>
-          <w:numId w:val="13"/>
+          <w:numId w:val="16"/>
         </w:numPr>
         <w:rPr>
           <w:rFonts w:ascii="Times New Roman" w:hAnsi="Times New Roman" w:cs="Times New Roman"/>
@@ -4629,8 +4366,41 @@
           <w:szCs w:val="24"/>
           <w:lang w:val="en-ID"/>
         </w:rPr>
-        <w:lastRenderedPageBreak/>
-        <w:t>Pastikan password telah ditulis dengan benar, dan pastikan password pada kolom pertama sama dengan password pada kolom kedua.</w:t>
+        <w:t xml:space="preserve">Setelah selesai melakukan pengecekkan, untuk membuat user klik tombol </w:t>
+      </w:r>
+      <w:r>
+        <w:rPr>
+          <w:rFonts w:ascii="Times New Roman" w:hAnsi="Times New Roman" w:cs="Times New Roman"/>
+          <w:i/>
+          <w:iCs/>
+          <w:sz w:val="24"/>
+          <w:szCs w:val="24"/>
+          <w:lang w:val="en-ID"/>
+        </w:rPr>
+        <w:t>Create User</w:t>
+      </w:r>
+    </w:p>
+    <w:p>
+      <w:pPr>
+        <w:rPr>
+          <w:rFonts w:ascii="Times New Roman" w:hAnsi="Times New Roman" w:cs="Times New Roman"/>
+          <w:b/>
+          <w:bCs/>
+          <w:sz w:val="24"/>
+          <w:szCs w:val="24"/>
+          <w:lang w:val="en-ID"/>
+        </w:rPr>
+      </w:pPr>
+      <w:r>
+        <w:rPr>
+          <w:rFonts w:ascii="Times New Roman" w:hAnsi="Times New Roman" w:cs="Times New Roman"/>
+          <w:b/>
+          <w:bCs/>
+          <w:sz w:val="24"/>
+          <w:szCs w:val="24"/>
+          <w:lang w:val="en-ID"/>
+        </w:rPr>
+        <w:t>3.2.2.3 Melihat Product</w:t>
       </w:r>
     </w:p>
     <w:p>
@@ -4638,7 +4408,7 @@
         <w:pStyle w:val="ListParagraph"/>
         <w:numPr>
           <w:ilvl w:val="0"/>
-          <w:numId w:val="13"/>
+          <w:numId w:val="17"/>
         </w:numPr>
         <w:rPr>
           <w:rFonts w:ascii="Times New Roman" w:hAnsi="Times New Roman" w:cs="Times New Roman"/>
@@ -4654,42 +4424,27 @@
           <w:szCs w:val="24"/>
           <w:lang w:val="en-ID"/>
         </w:rPr>
-        <w:t>Setelah memastikan semua identitas user benar, klik tombol sign up.</w:t>
-      </w:r>
-    </w:p>
-    <w:p>
-      <w:pPr>
-        <w:ind w:left="360"/>
-        <w:rPr>
-          <w:rFonts w:ascii="Times New Roman" w:hAnsi="Times New Roman" w:cs="Times New Roman"/>
-          <w:b/>
-          <w:bCs/>
-          <w:sz w:val="24"/>
-          <w:szCs w:val="24"/>
-          <w:lang w:val="en-ID"/>
-        </w:rPr>
-      </w:pPr>
-      <w:r>
-        <w:rPr>
-          <w:rFonts w:ascii="Times New Roman" w:hAnsi="Times New Roman" w:cs="Times New Roman"/>
-          <w:b/>
-          <w:bCs/>
-          <w:sz w:val="24"/>
-          <w:szCs w:val="24"/>
-          <w:lang w:val="en-ID"/>
-        </w:rPr>
-        <w:t>3.2.3.3 Membeli Baran</w:t>
-      </w:r>
-      <w:r>
-        <w:rPr>
-          <w:rFonts w:ascii="Times New Roman" w:hAnsi="Times New Roman" w:cs="Times New Roman"/>
-          <w:b/>
-          <w:bCs/>
-          <w:sz w:val="24"/>
-          <w:szCs w:val="24"/>
-          <w:lang w:val="en-ID"/>
-        </w:rPr>
-        <w:t>g</w:t>
+        <w:t xml:space="preserve">Untuk melihat product yang dijual, klik tombol </w:t>
+      </w:r>
+      <w:r>
+        <w:rPr>
+          <w:rFonts w:ascii="Times New Roman" w:hAnsi="Times New Roman" w:cs="Times New Roman"/>
+          <w:i/>
+          <w:iCs/>
+          <w:sz w:val="24"/>
+          <w:szCs w:val="24"/>
+          <w:lang w:val="en-ID"/>
+        </w:rPr>
+        <w:t xml:space="preserve">Product List </w:t>
+      </w:r>
+      <w:r>
+        <w:rPr>
+          <w:rFonts w:ascii="Times New Roman" w:hAnsi="Times New Roman" w:cs="Times New Roman"/>
+          <w:sz w:val="24"/>
+          <w:szCs w:val="24"/>
+          <w:lang w:val="en-ID"/>
+        </w:rPr>
+        <w:t>pada menu sebelah kiri halaman admin.</w:t>
       </w:r>
     </w:p>
     <w:p>
@@ -4697,24 +4452,65 @@
         <w:pStyle w:val="ListParagraph"/>
         <w:numPr>
           <w:ilvl w:val="0"/>
-          <w:numId w:val="14"/>
+          <w:numId w:val="17"/>
         </w:numPr>
-        <w:ind w:left="720"/>
-        <w:rPr>
-          <w:rFonts w:ascii="Times New Roman" w:hAnsi="Times New Roman" w:cs="Times New Roman"/>
-          <w:sz w:val="24"/>
-          <w:szCs w:val="24"/>
-          <w:lang w:val="en-ID"/>
-        </w:rPr>
-      </w:pPr>
-      <w:r>
-        <w:rPr>
-          <w:rFonts w:ascii="Times New Roman" w:hAnsi="Times New Roman" w:cs="Times New Roman"/>
-          <w:sz w:val="24"/>
-          <w:szCs w:val="24"/>
-          <w:lang w:val="en-ID"/>
-        </w:rPr>
-        <w:t>Untuk membeli barang user dapat mengklik pada barang yang akan dibeli lalu akan muncul detail barang yang akan dibeli</w:t>
+        <w:rPr>
+          <w:rFonts w:ascii="Times New Roman" w:hAnsi="Times New Roman" w:cs="Times New Roman"/>
+          <w:sz w:val="24"/>
+          <w:szCs w:val="24"/>
+          <w:lang w:val="en-ID"/>
+        </w:rPr>
+      </w:pPr>
+      <w:r>
+        <w:rPr>
+          <w:rFonts w:ascii="Times New Roman" w:hAnsi="Times New Roman" w:cs="Times New Roman"/>
+          <w:sz w:val="24"/>
+          <w:szCs w:val="24"/>
+          <w:lang w:val="en-ID"/>
+        </w:rPr>
+        <w:t xml:space="preserve">Lalu akan muncul </w:t>
+      </w:r>
+      <w:r>
+        <w:rPr>
+          <w:rFonts w:ascii="Times New Roman" w:hAnsi="Times New Roman" w:cs="Times New Roman"/>
+          <w:i/>
+          <w:iCs/>
+          <w:sz w:val="24"/>
+          <w:szCs w:val="24"/>
+          <w:lang w:val="en-ID"/>
+        </w:rPr>
+        <w:t>list</w:t>
+      </w:r>
+      <w:r>
+        <w:rPr>
+          <w:rFonts w:ascii="Times New Roman" w:hAnsi="Times New Roman" w:cs="Times New Roman"/>
+          <w:i/>
+          <w:iCs/>
+          <w:sz w:val="24"/>
+          <w:szCs w:val="24"/>
+          <w:lang w:val="en-ID"/>
+        </w:rPr>
+        <w:t xml:space="preserve"> </w:t>
+      </w:r>
+      <w:r>
+        <w:rPr>
+          <w:rFonts w:ascii="Times New Roman" w:hAnsi="Times New Roman" w:cs="Times New Roman"/>
+          <w:sz w:val="24"/>
+          <w:szCs w:val="24"/>
+          <w:lang w:val="en-ID"/>
+        </w:rPr>
+        <w:t xml:space="preserve">dari product yang dijual dan sudah terdaftar di </w:t>
+      </w:r>
+      <w:r>
+        <w:rPr>
+          <w:rFonts w:ascii="Times New Roman" w:hAnsi="Times New Roman" w:cs="Times New Roman"/>
+          <w:i/>
+          <w:iCs/>
+          <w:sz w:val="24"/>
+          <w:szCs w:val="24"/>
+          <w:lang w:val="en-ID"/>
+        </w:rPr>
+        <w:t>website</w:t>
       </w:r>
       <w:r>
         <w:rPr>
@@ -4729,56 +4525,6 @@
     <w:p>
       <w:pPr>
         <w:pStyle w:val="ListParagraph"/>
-        <w:numPr>
-          <w:ilvl w:val="0"/>
-          <w:numId w:val="14"/>
-        </w:numPr>
-        <w:ind w:left="720"/>
-        <w:rPr>
-          <w:rFonts w:ascii="Times New Roman" w:hAnsi="Times New Roman" w:cs="Times New Roman"/>
-          <w:sz w:val="24"/>
-          <w:szCs w:val="24"/>
-          <w:lang w:val="en-ID"/>
-        </w:rPr>
-      </w:pPr>
-      <w:r>
-        <w:rPr>
-          <w:rFonts w:ascii="Times New Roman" w:hAnsi="Times New Roman" w:cs="Times New Roman"/>
-          <w:sz w:val="24"/>
-          <w:szCs w:val="24"/>
-          <w:lang w:val="en-ID"/>
-        </w:rPr>
-        <w:t>Untuk membeli barang dapat mengklik add to cart.</w:t>
-      </w:r>
-    </w:p>
-    <w:p>
-      <w:pPr>
-        <w:pStyle w:val="ListParagraph"/>
-        <w:numPr>
-          <w:ilvl w:val="0"/>
-          <w:numId w:val="14"/>
-        </w:numPr>
-        <w:ind w:left="720"/>
-        <w:rPr>
-          <w:rFonts w:ascii="Times New Roman" w:hAnsi="Times New Roman" w:cs="Times New Roman"/>
-          <w:sz w:val="24"/>
-          <w:szCs w:val="24"/>
-          <w:lang w:val="en-ID"/>
-        </w:rPr>
-      </w:pPr>
-      <w:r>
-        <w:rPr>
-          <w:rFonts w:ascii="Times New Roman" w:hAnsi="Times New Roman" w:cs="Times New Roman"/>
-          <w:sz w:val="24"/>
-          <w:szCs w:val="24"/>
-          <w:lang w:val="en-ID"/>
-        </w:rPr>
-        <w:t>Setelah mengklik tombol add to cart, maka tanda troli akan berubah menjadi jumlah barang yang dibeli.</w:t>
-      </w:r>
-    </w:p>
-    <w:p>
-      <w:pPr>
-        <w:pStyle w:val="ListParagraph"/>
         <w:rPr>
           <w:rFonts w:ascii="Times New Roman" w:hAnsi="Times New Roman" w:cs="Times New Roman"/>
           <w:sz w:val="24"/>
@@ -4791,10 +4537,10 @@
           <w:noProof/>
         </w:rPr>
         <w:drawing>
-          <wp:inline distT="0" distB="0" distL="0" distR="0" wp14:anchorId="422BC7D8" wp14:editId="396F544A">
+          <wp:inline distT="0" distB="0" distL="0" distR="0" wp14:anchorId="32365F7F" wp14:editId="7C7483EE">
             <wp:extent cx="5943600" cy="3341370"/>
             <wp:effectExtent l="0" t="0" r="0" b="0"/>
-            <wp:docPr id="5" name="Picture 5"/>
+            <wp:docPr id="10" name="Picture 10"/>
             <wp:cNvGraphicFramePr>
               <a:graphicFrameLocks xmlns:a="http://schemas.openxmlformats.org/drawingml/2006/main" noChangeAspect="1"/>
             </wp:cNvGraphicFramePr>
@@ -4802,7 +4548,7 @@
               <a:graphicData uri="http://schemas.openxmlformats.org/drawingml/2006/picture">
                 <pic:pic xmlns:pic="http://schemas.openxmlformats.org/drawingml/2006/picture">
                   <pic:nvPicPr>
-                    <pic:cNvPr id="0" name="Picture 1"/>
+                    <pic:cNvPr id="0" name="Picture 3"/>
                     <pic:cNvPicPr>
                       <a:picLocks noChangeAspect="1" noChangeArrowheads="1"/>
                     </pic:cNvPicPr>
@@ -4839,30 +4585,38 @@
           </wp:inline>
         </w:drawing>
       </w:r>
+      <w:r>
+        <w:rPr>
+          <w:rFonts w:ascii="Times New Roman" w:hAnsi="Times New Roman" w:cs="Times New Roman"/>
+          <w:sz w:val="24"/>
+          <w:szCs w:val="24"/>
+          <w:lang w:val="en-ID"/>
+        </w:rPr>
+        <w:t xml:space="preserve"> </w:t>
+      </w:r>
     </w:p>
     <w:p>
       <w:pPr>
         <w:pStyle w:val="ListParagraph"/>
         <w:numPr>
           <w:ilvl w:val="0"/>
-          <w:numId w:val="14"/>
+          <w:numId w:val="17"/>
         </w:numPr>
-        <w:ind w:left="720"/>
-        <w:rPr>
-          <w:rFonts w:ascii="Times New Roman" w:hAnsi="Times New Roman" w:cs="Times New Roman"/>
-          <w:sz w:val="24"/>
-          <w:szCs w:val="24"/>
-          <w:lang w:val="en-ID"/>
-        </w:rPr>
-      </w:pPr>
-      <w:r>
-        <w:rPr>
-          <w:rFonts w:ascii="Times New Roman" w:hAnsi="Times New Roman" w:cs="Times New Roman"/>
-          <w:sz w:val="24"/>
-          <w:szCs w:val="24"/>
-          <w:lang w:val="en-ID"/>
-        </w:rPr>
-        <w:t xml:space="preserve">Jumlah barang yang dibeli dapat diganti saat membuka </w:t>
+        <w:rPr>
+          <w:rFonts w:ascii="Times New Roman" w:hAnsi="Times New Roman" w:cs="Times New Roman"/>
+          <w:sz w:val="24"/>
+          <w:szCs w:val="24"/>
+          <w:lang w:val="en-ID"/>
+        </w:rPr>
+      </w:pPr>
+      <w:r>
+        <w:rPr>
+          <w:rFonts w:ascii="Times New Roman" w:hAnsi="Times New Roman" w:cs="Times New Roman"/>
+          <w:sz w:val="24"/>
+          <w:szCs w:val="24"/>
+          <w:lang w:val="en-ID"/>
+        </w:rPr>
+        <w:t xml:space="preserve">Anda juga dapat menghapus product yang telah ada, dengan mengklik tombol </w:t>
       </w:r>
       <w:r>
         <w:rPr>
@@ -4873,7 +4627,51 @@
           <w:szCs w:val="24"/>
           <w:lang w:val="en-ID"/>
         </w:rPr>
-        <w:t>cart</w:t>
+        <w:t xml:space="preserve">Delete, </w:t>
+      </w:r>
+      <w:r>
+        <w:rPr>
+          <w:rFonts w:ascii="Times New Roman" w:hAnsi="Times New Roman" w:cs="Times New Roman"/>
+          <w:sz w:val="24"/>
+          <w:szCs w:val="24"/>
+          <w:lang w:val="en-ID"/>
+        </w:rPr>
+        <w:t>pada product yang ingin dihapus.</w:t>
+      </w:r>
+    </w:p>
+    <w:p>
+      <w:pPr>
+        <w:pStyle w:val="ListParagraph"/>
+        <w:numPr>
+          <w:ilvl w:val="0"/>
+          <w:numId w:val="17"/>
+        </w:numPr>
+        <w:rPr>
+          <w:rFonts w:ascii="Times New Roman" w:hAnsi="Times New Roman" w:cs="Times New Roman"/>
+          <w:sz w:val="24"/>
+          <w:szCs w:val="24"/>
+          <w:lang w:val="en-ID"/>
+        </w:rPr>
+      </w:pPr>
+      <w:r>
+        <w:rPr>
+          <w:rFonts w:ascii="Times New Roman" w:hAnsi="Times New Roman" w:cs="Times New Roman"/>
+          <w:sz w:val="24"/>
+          <w:szCs w:val="24"/>
+          <w:lang w:val="en-ID"/>
+        </w:rPr>
+        <w:t xml:space="preserve">Untuk menambahkan product anda dapat mengklik tombol </w:t>
+      </w:r>
+      <w:r>
+        <w:rPr>
+          <w:rFonts w:ascii="Times New Roman" w:hAnsi="Times New Roman" w:cs="Times New Roman"/>
+          <w:i/>
+          <w:iCs/>
+          <w:sz w:val="24"/>
+          <w:szCs w:val="24"/>
+          <w:lang w:val="en-ID"/>
+        </w:rPr>
+        <w:t>Add New</w:t>
       </w:r>
       <w:r>
         <w:rPr>
@@ -4883,6 +4681,106 @@
           <w:lang w:val="en-ID"/>
         </w:rPr>
         <w:t>.</w:t>
+      </w:r>
+    </w:p>
+    <w:p>
+      <w:pPr>
+        <w:rPr>
+          <w:rFonts w:ascii="Times New Roman" w:hAnsi="Times New Roman" w:cs="Times New Roman"/>
+          <w:b/>
+          <w:bCs/>
+          <w:sz w:val="24"/>
+          <w:szCs w:val="24"/>
+          <w:lang w:val="en-ID"/>
+        </w:rPr>
+      </w:pPr>
+      <w:r>
+        <w:rPr>
+          <w:rFonts w:ascii="Times New Roman" w:hAnsi="Times New Roman" w:cs="Times New Roman"/>
+          <w:b/>
+          <w:bCs/>
+          <w:sz w:val="24"/>
+          <w:szCs w:val="24"/>
+          <w:lang w:val="en-ID"/>
+        </w:rPr>
+        <w:t>3.2.2.1 Melihat Order</w:t>
+      </w:r>
+    </w:p>
+    <w:p>
+      <w:pPr>
+        <w:pStyle w:val="ListParagraph"/>
+        <w:numPr>
+          <w:ilvl w:val="0"/>
+          <w:numId w:val="18"/>
+        </w:numPr>
+        <w:rPr>
+          <w:rFonts w:ascii="Times New Roman" w:hAnsi="Times New Roman" w:cs="Times New Roman"/>
+          <w:sz w:val="24"/>
+          <w:szCs w:val="24"/>
+          <w:lang w:val="en-ID"/>
+        </w:rPr>
+      </w:pPr>
+      <w:r>
+        <w:rPr>
+          <w:rFonts w:ascii="Times New Roman" w:hAnsi="Times New Roman" w:cs="Times New Roman"/>
+          <w:sz w:val="24"/>
+          <w:szCs w:val="24"/>
+          <w:lang w:val="en-ID"/>
+        </w:rPr>
+        <w:t xml:space="preserve">Untuk melihat daftar order yang ada, anda dapat mengklik tombol </w:t>
+      </w:r>
+      <w:r>
+        <w:rPr>
+          <w:rFonts w:ascii="Times New Roman" w:hAnsi="Times New Roman" w:cs="Times New Roman"/>
+          <w:i/>
+          <w:iCs/>
+          <w:sz w:val="24"/>
+          <w:szCs w:val="24"/>
+          <w:lang w:val="en-ID"/>
+        </w:rPr>
+        <w:t>Orders</w:t>
+      </w:r>
+      <w:r>
+        <w:rPr>
+          <w:rFonts w:ascii="Times New Roman" w:hAnsi="Times New Roman" w:cs="Times New Roman"/>
+          <w:sz w:val="24"/>
+          <w:szCs w:val="24"/>
+          <w:lang w:val="en-ID"/>
+        </w:rPr>
+        <w:t>.</w:t>
+      </w:r>
+    </w:p>
+    <w:p>
+      <w:pPr>
+        <w:pStyle w:val="ListParagraph"/>
+        <w:numPr>
+          <w:ilvl w:val="0"/>
+          <w:numId w:val="18"/>
+        </w:numPr>
+        <w:rPr>
+          <w:rFonts w:ascii="Times New Roman" w:hAnsi="Times New Roman" w:cs="Times New Roman"/>
+          <w:sz w:val="24"/>
+          <w:szCs w:val="24"/>
+          <w:lang w:val="en-ID"/>
+        </w:rPr>
+      </w:pPr>
+      <w:r>
+        <w:rPr>
+          <w:rFonts w:ascii="Times New Roman" w:hAnsi="Times New Roman" w:cs="Times New Roman"/>
+          <w:sz w:val="24"/>
+          <w:szCs w:val="24"/>
+          <w:lang w:val="en-ID"/>
+        </w:rPr>
+        <w:t>Lalu akan muncul order-order dari user yang telah</w:t>
+      </w:r>
+      <w:r>
+        <w:rPr>
+          <w:rFonts w:ascii="Times New Roman" w:hAnsi="Times New Roman" w:cs="Times New Roman"/>
+          <w:sz w:val="24"/>
+          <w:szCs w:val="24"/>
+          <w:lang w:val="en-ID"/>
+        </w:rPr>
+        <w:t xml:space="preserve"> melakukan transaksi.</w:t>
       </w:r>
     </w:p>
     <w:p>
@@ -4901,10 +4799,10 @@
         </w:rPr>
         <w:lastRenderedPageBreak/>
         <w:drawing>
-          <wp:inline distT="0" distB="0" distL="0" distR="0" wp14:anchorId="4C7DC496" wp14:editId="0F5FC4B5">
+          <wp:inline distT="0" distB="0" distL="0" distR="0" wp14:anchorId="42163BCB" wp14:editId="605F619D">
             <wp:extent cx="5943600" cy="3341370"/>
             <wp:effectExtent l="0" t="0" r="0" b="0"/>
-            <wp:docPr id="6" name="Picture 6"/>
+            <wp:docPr id="11" name="Picture 11"/>
             <wp:cNvGraphicFramePr>
               <a:graphicFrameLocks xmlns:a="http://schemas.openxmlformats.org/drawingml/2006/main" noChangeAspect="1"/>
             </wp:cNvGraphicFramePr>
@@ -4912,7 +4810,7 @@
               <a:graphicData uri="http://schemas.openxmlformats.org/drawingml/2006/picture">
                 <pic:pic xmlns:pic="http://schemas.openxmlformats.org/drawingml/2006/picture">
                   <pic:nvPicPr>
-                    <pic:cNvPr id="0" name="Picture 3"/>
+                    <pic:cNvPr id="0" name="Picture 5"/>
                     <pic:cNvPicPr>
                       <a:picLocks noChangeAspect="1" noChangeArrowheads="1"/>
                     </pic:cNvPicPr>
@@ -4952,144 +4850,94 @@
     </w:p>
     <w:p>
       <w:pPr>
+        <w:rPr>
+          <w:rFonts w:ascii="Times New Roman" w:hAnsi="Times New Roman" w:cs="Times New Roman"/>
+          <w:b/>
+          <w:bCs/>
+          <w:sz w:val="24"/>
+          <w:szCs w:val="24"/>
+          <w:lang w:val="en-ID"/>
+        </w:rPr>
+      </w:pPr>
+      <w:r>
+        <w:rPr>
+          <w:rFonts w:ascii="Times New Roman" w:hAnsi="Times New Roman" w:cs="Times New Roman"/>
+          <w:b/>
+          <w:bCs/>
+          <w:sz w:val="24"/>
+          <w:szCs w:val="24"/>
+          <w:lang w:val="en-ID"/>
+        </w:rPr>
+        <w:t>3.2.2.1 Menambah Product</w:t>
+      </w:r>
+    </w:p>
+    <w:p>
+      <w:pPr>
         <w:pStyle w:val="ListParagraph"/>
         <w:numPr>
           <w:ilvl w:val="0"/>
-          <w:numId w:val="14"/>
+          <w:numId w:val="19"/>
         </w:numPr>
-        <w:ind w:left="720"/>
-        <w:rPr>
-          <w:rFonts w:ascii="Times New Roman" w:hAnsi="Times New Roman" w:cs="Times New Roman"/>
-          <w:sz w:val="24"/>
-          <w:szCs w:val="24"/>
-          <w:lang w:val="en-ID"/>
-        </w:rPr>
-      </w:pPr>
-      <w:r>
-        <w:rPr>
-          <w:rFonts w:ascii="Times New Roman" w:hAnsi="Times New Roman" w:cs="Times New Roman"/>
-          <w:sz w:val="24"/>
-          <w:szCs w:val="24"/>
-          <w:lang w:val="en-ID"/>
-        </w:rPr>
-        <w:t>Saat sudah selesai dengan pembelian barang dapat lanjut ke proses pembayaran</w:t>
-      </w:r>
-    </w:p>
-    <w:p>
-      <w:pPr>
-        <w:ind w:left="360"/>
-        <w:rPr>
-          <w:rFonts w:ascii="Times New Roman" w:hAnsi="Times New Roman" w:cs="Times New Roman"/>
-          <w:sz w:val="24"/>
-          <w:szCs w:val="24"/>
-          <w:lang w:val="en-ID"/>
-        </w:rPr>
-      </w:pPr>
-      <w:r>
-        <w:rPr>
-          <w:rFonts w:ascii="Times New Roman" w:hAnsi="Times New Roman" w:cs="Times New Roman"/>
-          <w:sz w:val="24"/>
-          <w:szCs w:val="24"/>
-          <w:lang w:val="en-ID"/>
-        </w:rPr>
-        <w:t xml:space="preserve"> </w:t>
-      </w:r>
-      <w:r>
-        <w:rPr>
-          <w:rFonts w:ascii="Times New Roman" w:hAnsi="Times New Roman" w:cs="Times New Roman"/>
-          <w:b/>
-          <w:bCs/>
-          <w:sz w:val="24"/>
-          <w:szCs w:val="24"/>
-          <w:lang w:val="en-ID"/>
-        </w:rPr>
-        <w:t>3.2.3.3 Membayar Barang</w:t>
+        <w:rPr>
+          <w:rFonts w:ascii="Times New Roman" w:hAnsi="Times New Roman" w:cs="Times New Roman"/>
+          <w:sz w:val="24"/>
+          <w:szCs w:val="24"/>
+          <w:lang w:val="en-ID"/>
+        </w:rPr>
+      </w:pPr>
+      <w:r>
+        <w:rPr>
+          <w:rFonts w:ascii="Times New Roman" w:hAnsi="Times New Roman" w:cs="Times New Roman"/>
+          <w:sz w:val="24"/>
+          <w:szCs w:val="24"/>
+          <w:lang w:val="en-ID"/>
+        </w:rPr>
+        <w:t xml:space="preserve">Untuk menambahkan product anda dapat melalui menu </w:t>
+      </w:r>
+      <w:r>
+        <w:rPr>
+          <w:rFonts w:ascii="Times New Roman" w:hAnsi="Times New Roman" w:cs="Times New Roman"/>
+          <w:i/>
+          <w:iCs/>
+          <w:sz w:val="24"/>
+          <w:szCs w:val="24"/>
+          <w:lang w:val="en-ID"/>
+        </w:rPr>
+        <w:t xml:space="preserve">Product List </w:t>
+      </w:r>
+      <w:r>
+        <w:rPr>
+          <w:rFonts w:ascii="Times New Roman" w:hAnsi="Times New Roman" w:cs="Times New Roman"/>
+          <w:sz w:val="24"/>
+          <w:szCs w:val="24"/>
+          <w:lang w:val="en-ID"/>
+        </w:rPr>
+        <w:t xml:space="preserve">lalu mengklik tombol </w:t>
+      </w:r>
+      <w:r>
+        <w:rPr>
+          <w:rFonts w:ascii="Times New Roman" w:hAnsi="Times New Roman" w:cs="Times New Roman"/>
+          <w:i/>
+          <w:iCs/>
+          <w:sz w:val="24"/>
+          <w:szCs w:val="24"/>
+          <w:lang w:val="en-ID"/>
+        </w:rPr>
+        <w:t>Add New</w:t>
+      </w:r>
+      <w:r>
+        <w:rPr>
+          <w:rFonts w:ascii="Times New Roman" w:hAnsi="Times New Roman" w:cs="Times New Roman"/>
+          <w:sz w:val="24"/>
+          <w:szCs w:val="24"/>
+          <w:lang w:val="en-ID"/>
+        </w:rPr>
+        <w:t>.</w:t>
       </w:r>
     </w:p>
     <w:p>
       <w:pPr>
         <w:pStyle w:val="ListParagraph"/>
-        <w:numPr>
-          <w:ilvl w:val="0"/>
-          <w:numId w:val="15"/>
-        </w:numPr>
-        <w:rPr>
-          <w:rFonts w:ascii="Times New Roman" w:hAnsi="Times New Roman" w:cs="Times New Roman"/>
-          <w:sz w:val="24"/>
-          <w:szCs w:val="24"/>
-          <w:lang w:val="en-ID"/>
-        </w:rPr>
-      </w:pPr>
-      <w:r>
-        <w:rPr>
-          <w:rFonts w:ascii="Times New Roman" w:hAnsi="Times New Roman" w:cs="Times New Roman"/>
-          <w:sz w:val="24"/>
-          <w:szCs w:val="24"/>
-          <w:lang w:val="en-ID"/>
-        </w:rPr>
-        <w:t>Setelah user selesai melakukan pembelian barang, user dapat melanjutkan untuk membayar barang.</w:t>
-      </w:r>
-    </w:p>
-    <w:p>
-      <w:pPr>
-        <w:pStyle w:val="ListParagraph"/>
-        <w:numPr>
-          <w:ilvl w:val="0"/>
-          <w:numId w:val="15"/>
-        </w:numPr>
-        <w:rPr>
-          <w:rFonts w:ascii="Times New Roman" w:hAnsi="Times New Roman" w:cs="Times New Roman"/>
-          <w:sz w:val="24"/>
-          <w:szCs w:val="24"/>
-          <w:lang w:val="en-ID"/>
-        </w:rPr>
-      </w:pPr>
-      <w:r>
-        <w:rPr>
-          <w:rFonts w:ascii="Times New Roman" w:hAnsi="Times New Roman" w:cs="Times New Roman"/>
-          <w:sz w:val="24"/>
-          <w:szCs w:val="24"/>
-          <w:lang w:val="en-ID"/>
-        </w:rPr>
-        <w:t xml:space="preserve">Apabila user belum melakukan login maka </w:t>
-      </w:r>
-      <w:r>
-        <w:rPr>
-          <w:rFonts w:ascii="Times New Roman" w:hAnsi="Times New Roman" w:cs="Times New Roman"/>
-          <w:sz w:val="24"/>
-          <w:szCs w:val="24"/>
-          <w:lang w:val="en-ID"/>
-        </w:rPr>
-        <w:t>user akan dipaksa untuk melakukan login terlebih dahulu.</w:t>
-      </w:r>
-    </w:p>
-    <w:p>
-      <w:pPr>
-        <w:pStyle w:val="ListParagraph"/>
-        <w:numPr>
-          <w:ilvl w:val="0"/>
-          <w:numId w:val="15"/>
-        </w:numPr>
-        <w:rPr>
-          <w:rFonts w:ascii="Times New Roman" w:hAnsi="Times New Roman" w:cs="Times New Roman"/>
-          <w:sz w:val="24"/>
-          <w:szCs w:val="24"/>
-          <w:lang w:val="en-ID"/>
-        </w:rPr>
-      </w:pPr>
-      <w:r>
-        <w:rPr>
-          <w:rFonts w:ascii="Times New Roman" w:hAnsi="Times New Roman" w:cs="Times New Roman"/>
-          <w:sz w:val="24"/>
-          <w:szCs w:val="24"/>
-          <w:lang w:val="en-ID"/>
-        </w:rPr>
-        <w:t>Sebelum melakukan pembayaran, cek dulu semua barang yang akan dibeli, baik item yang akan dibeli maupun jumlahnya.</w:t>
-      </w:r>
-    </w:p>
-    <w:p>
-      <w:pPr>
-        <w:pStyle w:val="ListParagraph"/>
         <w:rPr>
           <w:rFonts w:ascii="Times New Roman" w:hAnsi="Times New Roman" w:cs="Times New Roman"/>
           <w:sz w:val="24"/>
@@ -5101,12 +4949,11 @@
         <w:rPr>
           <w:noProof/>
         </w:rPr>
-        <w:lastRenderedPageBreak/>
         <w:drawing>
-          <wp:inline distT="0" distB="0" distL="0" distR="0" wp14:anchorId="6A3017CA" wp14:editId="3FC1CC19">
+          <wp:inline distT="0" distB="0" distL="0" distR="0" wp14:anchorId="1862556E" wp14:editId="4F7BBC6C">
             <wp:extent cx="5943600" cy="3341370"/>
             <wp:effectExtent l="0" t="0" r="0" b="0"/>
-            <wp:docPr id="7" name="Picture 7"/>
+            <wp:docPr id="12" name="Picture 12"/>
             <wp:cNvGraphicFramePr>
               <a:graphicFrameLocks xmlns:a="http://schemas.openxmlformats.org/drawingml/2006/main" noChangeAspect="1"/>
             </wp:cNvGraphicFramePr>
@@ -5114,13 +4961,13 @@
               <a:graphicData uri="http://schemas.openxmlformats.org/drawingml/2006/picture">
                 <pic:pic xmlns:pic="http://schemas.openxmlformats.org/drawingml/2006/picture">
                   <pic:nvPicPr>
-                    <pic:cNvPr id="0" name="Picture 3"/>
+                    <pic:cNvPr id="0" name="Picture 7"/>
                     <pic:cNvPicPr>
                       <a:picLocks noChangeAspect="1" noChangeArrowheads="1"/>
                     </pic:cNvPicPr>
                   </pic:nvPicPr>
                   <pic:blipFill>
-                    <a:blip r:embed="rId10">
+                    <a:blip r:embed="rId9">
                       <a:extLst>
                         <a:ext uri="{28A0092B-C50C-407E-A947-70E740481C1C}">
                           <a14:useLocalDpi xmlns:a14="http://schemas.microsoft.com/office/drawing/2010/main" val="0"/>
@@ -5151,13 +4998,22 @@
           </wp:inline>
         </w:drawing>
       </w:r>
+      <w:r>
+        <w:rPr>
+          <w:rFonts w:ascii="Times New Roman" w:hAnsi="Times New Roman" w:cs="Times New Roman"/>
+          <w:sz w:val="24"/>
+          <w:szCs w:val="24"/>
+          <w:lang w:val="en-ID"/>
+        </w:rPr>
+        <w:t xml:space="preserve"> </w:t>
+      </w:r>
     </w:p>
     <w:p>
       <w:pPr>
         <w:pStyle w:val="ListParagraph"/>
         <w:numPr>
           <w:ilvl w:val="0"/>
-          <w:numId w:val="15"/>
+          <w:numId w:val="19"/>
         </w:numPr>
         <w:rPr>
           <w:rFonts w:ascii="Times New Roman" w:hAnsi="Times New Roman" w:cs="Times New Roman"/>
@@ -5173,7 +5029,7 @@
           <w:szCs w:val="24"/>
           <w:lang w:val="en-ID"/>
         </w:rPr>
-        <w:t xml:space="preserve">Setelah selesai dan yakin akan barang-barang yang dibeli, maka klik tombol </w:t>
+        <w:t xml:space="preserve">Atau anda dapat mengklik tombol </w:t>
       </w:r>
       <w:r>
         <w:rPr>
@@ -5184,16 +5040,90 @@
           <w:szCs w:val="24"/>
           <w:lang w:val="en-ID"/>
         </w:rPr>
-        <w:t>ready to checkout</w:t>
-      </w:r>
-      <w:r>
-        <w:rPr>
-          <w:rFonts w:ascii="Times New Roman" w:hAnsi="Times New Roman" w:cs="Times New Roman"/>
-          <w:sz w:val="24"/>
-          <w:szCs w:val="24"/>
-          <w:lang w:val="en-ID"/>
-        </w:rPr>
-        <w:t>.</w:t>
+        <w:t xml:space="preserve">Add Product </w:t>
+      </w:r>
+      <w:r>
+        <w:rPr>
+          <w:rFonts w:ascii="Times New Roman" w:hAnsi="Times New Roman" w:cs="Times New Roman"/>
+          <w:sz w:val="24"/>
+          <w:szCs w:val="24"/>
+          <w:lang w:val="en-ID"/>
+        </w:rPr>
+        <w:t>pada menu sebelah kiri halaman admin.</w:t>
+      </w:r>
+    </w:p>
+    <w:p>
+      <w:pPr>
+        <w:pStyle w:val="ListParagraph"/>
+        <w:rPr>
+          <w:rFonts w:ascii="Times New Roman" w:hAnsi="Times New Roman" w:cs="Times New Roman"/>
+          <w:sz w:val="24"/>
+          <w:szCs w:val="24"/>
+          <w:lang w:val="en-ID"/>
+        </w:rPr>
+      </w:pPr>
+      <w:r>
+        <w:rPr>
+          <w:noProof/>
+        </w:rPr>
+        <w:lastRenderedPageBreak/>
+        <w:drawing>
+          <wp:inline distT="0" distB="0" distL="0" distR="0" wp14:anchorId="478392AC" wp14:editId="33E9839B">
+            <wp:extent cx="5943600" cy="3341370"/>
+            <wp:effectExtent l="0" t="0" r="0" b="0"/>
+            <wp:docPr id="13" name="Picture 13"/>
+            <wp:cNvGraphicFramePr>
+              <a:graphicFrameLocks xmlns:a="http://schemas.openxmlformats.org/drawingml/2006/main" noChangeAspect="1"/>
+            </wp:cNvGraphicFramePr>
+            <a:graphic xmlns:a="http://schemas.openxmlformats.org/drawingml/2006/main">
+              <a:graphicData uri="http://schemas.openxmlformats.org/drawingml/2006/picture">
+                <pic:pic xmlns:pic="http://schemas.openxmlformats.org/drawingml/2006/picture">
+                  <pic:nvPicPr>
+                    <pic:cNvPr id="0" name="Picture 9"/>
+                    <pic:cNvPicPr>
+                      <a:picLocks noChangeAspect="1" noChangeArrowheads="1"/>
+                    </pic:cNvPicPr>
+                  </pic:nvPicPr>
+                  <pic:blipFill>
+                    <a:blip r:embed="rId11">
+                      <a:extLst>
+                        <a:ext uri="{28A0092B-C50C-407E-A947-70E740481C1C}">
+                          <a14:useLocalDpi xmlns:a14="http://schemas.microsoft.com/office/drawing/2010/main" val="0"/>
+                        </a:ext>
+                      </a:extLst>
+                    </a:blip>
+                    <a:srcRect/>
+                    <a:stretch>
+                      <a:fillRect/>
+                    </a:stretch>
+                  </pic:blipFill>
+                  <pic:spPr bwMode="auto">
+                    <a:xfrm>
+                      <a:off x="0" y="0"/>
+                      <a:ext cx="5943600" cy="3341370"/>
+                    </a:xfrm>
+                    <a:prstGeom prst="rect">
+                      <a:avLst/>
+                    </a:prstGeom>
+                    <a:noFill/>
+                    <a:ln>
+                      <a:noFill/>
+                    </a:ln>
+                  </pic:spPr>
+                </pic:pic>
+              </a:graphicData>
+            </a:graphic>
+          </wp:inline>
+        </w:drawing>
+      </w:r>
+      <w:r>
+        <w:rPr>
+          <w:rFonts w:ascii="Times New Roman" w:hAnsi="Times New Roman" w:cs="Times New Roman"/>
+          <w:sz w:val="24"/>
+          <w:szCs w:val="24"/>
+          <w:lang w:val="en-ID"/>
+        </w:rPr>
+        <w:t xml:space="preserve"> </w:t>
       </w:r>
     </w:p>
     <w:p>
@@ -5201,7 +5131,7 @@
         <w:pStyle w:val="ListParagraph"/>
         <w:numPr>
           <w:ilvl w:val="0"/>
-          <w:numId w:val="15"/>
+          <w:numId w:val="19"/>
         </w:numPr>
         <w:rPr>
           <w:rFonts w:ascii="Times New Roman" w:hAnsi="Times New Roman" w:cs="Times New Roman"/>
@@ -5217,7 +5147,51 @@
           <w:szCs w:val="24"/>
           <w:lang w:val="en-ID"/>
         </w:rPr>
-        <w:t xml:space="preserve">Setelah menekan tombol </w:t>
+        <w:t xml:space="preserve">Untuk menambah product anda harus mengisikan data-data untuk product </w:t>
+      </w:r>
+      <w:proofErr w:type="gramStart"/>
+      <w:r>
+        <w:rPr>
+          <w:rFonts w:ascii="Times New Roman" w:hAnsi="Times New Roman" w:cs="Times New Roman"/>
+          <w:sz w:val="24"/>
+          <w:szCs w:val="24"/>
+          <w:lang w:val="en-ID"/>
+        </w:rPr>
+        <w:t>seperti :</w:t>
+      </w:r>
+      <w:proofErr w:type="gramEnd"/>
+      <w:r>
+        <w:rPr>
+          <w:rFonts w:ascii="Times New Roman" w:hAnsi="Times New Roman" w:cs="Times New Roman"/>
+          <w:sz w:val="24"/>
+          <w:szCs w:val="24"/>
+          <w:lang w:val="en-ID"/>
+        </w:rPr>
+        <w:t xml:space="preserve"> Nama product, kategori product, brand produk atau keyword produk, deskripsi produk, serta harga produk.</w:t>
+      </w:r>
+    </w:p>
+    <w:p>
+      <w:pPr>
+        <w:pStyle w:val="ListParagraph"/>
+        <w:numPr>
+          <w:ilvl w:val="0"/>
+          <w:numId w:val="19"/>
+        </w:numPr>
+        <w:rPr>
+          <w:rFonts w:ascii="Times New Roman" w:hAnsi="Times New Roman" w:cs="Times New Roman"/>
+          <w:sz w:val="24"/>
+          <w:szCs w:val="24"/>
+          <w:lang w:val="en-ID"/>
+        </w:rPr>
+      </w:pPr>
+      <w:r>
+        <w:rPr>
+          <w:rFonts w:ascii="Times New Roman" w:hAnsi="Times New Roman" w:cs="Times New Roman"/>
+          <w:sz w:val="24"/>
+          <w:szCs w:val="24"/>
+          <w:lang w:val="en-ID"/>
+        </w:rPr>
+        <w:t xml:space="preserve">Anda juga harus mengupload gambar dari produk, dengan cara mengklik tombol </w:t>
       </w:r>
       <w:r>
         <w:rPr>
@@ -5228,21 +5202,257 @@
           <w:szCs w:val="24"/>
           <w:lang w:val="en-ID"/>
         </w:rPr>
-        <w:t>ready to checkout</w:t>
-      </w:r>
-      <w:r>
-        <w:rPr>
-          <w:rFonts w:ascii="Times New Roman" w:hAnsi="Times New Roman" w:cs="Times New Roman"/>
-          <w:sz w:val="24"/>
-          <w:szCs w:val="24"/>
-          <w:lang w:val="en-ID"/>
-        </w:rPr>
-        <w:t>, user akan dibawa ke halaman checkout, disana user akan memasukkan data-data mengenai user untuk melakukan pembayaran.</w:t>
+        <w:t>Browse</w:t>
+      </w:r>
+      <w:r>
+        <w:rPr>
+          <w:rFonts w:ascii="Times New Roman" w:hAnsi="Times New Roman" w:cs="Times New Roman"/>
+          <w:sz w:val="24"/>
+          <w:szCs w:val="24"/>
+          <w:lang w:val="en-ID"/>
+        </w:rPr>
+        <w:t>.</w:t>
       </w:r>
     </w:p>
     <w:p>
       <w:pPr>
         <w:pStyle w:val="ListParagraph"/>
+        <w:numPr>
+          <w:ilvl w:val="0"/>
+          <w:numId w:val="19"/>
+        </w:numPr>
+        <w:rPr>
+          <w:rFonts w:ascii="Times New Roman" w:hAnsi="Times New Roman" w:cs="Times New Roman"/>
+          <w:sz w:val="24"/>
+          <w:szCs w:val="24"/>
+          <w:lang w:val="en-ID"/>
+        </w:rPr>
+      </w:pPr>
+      <w:r>
+        <w:rPr>
+          <w:rFonts w:ascii="Times New Roman" w:hAnsi="Times New Roman" w:cs="Times New Roman"/>
+          <w:sz w:val="24"/>
+          <w:szCs w:val="24"/>
+          <w:lang w:val="en-ID"/>
+        </w:rPr>
+        <w:t>Lalu anda cari gambar produk lalu klik upload.</w:t>
+      </w:r>
+    </w:p>
+    <w:p>
+      <w:pPr>
+        <w:pStyle w:val="ListParagraph"/>
+        <w:numPr>
+          <w:ilvl w:val="0"/>
+          <w:numId w:val="19"/>
+        </w:numPr>
+        <w:rPr>
+          <w:rFonts w:ascii="Times New Roman" w:hAnsi="Times New Roman" w:cs="Times New Roman"/>
+          <w:sz w:val="24"/>
+          <w:szCs w:val="24"/>
+          <w:lang w:val="en-ID"/>
+        </w:rPr>
+      </w:pPr>
+      <w:r>
+        <w:rPr>
+          <w:rFonts w:ascii="Times New Roman" w:hAnsi="Times New Roman" w:cs="Times New Roman"/>
+          <w:sz w:val="24"/>
+          <w:szCs w:val="24"/>
+          <w:lang w:val="en-ID"/>
+        </w:rPr>
+        <w:t>Setelah selesai, cek lagi data-data mengenai produk.</w:t>
+      </w:r>
+    </w:p>
+    <w:p>
+      <w:pPr>
+        <w:pStyle w:val="ListParagraph"/>
+        <w:numPr>
+          <w:ilvl w:val="0"/>
+          <w:numId w:val="19"/>
+        </w:numPr>
+        <w:rPr>
+          <w:rFonts w:ascii="Times New Roman" w:hAnsi="Times New Roman" w:cs="Times New Roman"/>
+          <w:sz w:val="24"/>
+          <w:szCs w:val="24"/>
+          <w:lang w:val="en-ID"/>
+        </w:rPr>
+      </w:pPr>
+      <w:r>
+        <w:rPr>
+          <w:rFonts w:ascii="Times New Roman" w:hAnsi="Times New Roman" w:cs="Times New Roman"/>
+          <w:sz w:val="24"/>
+          <w:szCs w:val="24"/>
+          <w:lang w:val="en-ID"/>
+        </w:rPr>
+        <w:t xml:space="preserve">Setelah mengecek, untuk menambahkan produk klik </w:t>
+      </w:r>
+      <w:r>
+        <w:rPr>
+          <w:rFonts w:ascii="Times New Roman" w:hAnsi="Times New Roman" w:cs="Times New Roman"/>
+          <w:i/>
+          <w:iCs/>
+          <w:sz w:val="24"/>
+          <w:szCs w:val="24"/>
+          <w:lang w:val="en-ID"/>
+        </w:rPr>
+        <w:t>Create Product</w:t>
+      </w:r>
+      <w:r>
+        <w:rPr>
+          <w:rFonts w:ascii="Times New Roman" w:hAnsi="Times New Roman" w:cs="Times New Roman"/>
+          <w:sz w:val="24"/>
+          <w:szCs w:val="24"/>
+          <w:lang w:val="en-ID"/>
+        </w:rPr>
+        <w:t>.</w:t>
+      </w:r>
+    </w:p>
+    <w:p>
+      <w:pPr>
+        <w:rPr>
+          <w:rFonts w:ascii="Times New Roman" w:hAnsi="Times New Roman" w:cs="Times New Roman"/>
+          <w:b/>
+          <w:bCs/>
+          <w:sz w:val="24"/>
+          <w:szCs w:val="24"/>
+          <w:lang w:val="en-ID"/>
+        </w:rPr>
+      </w:pPr>
+      <w:r>
+        <w:rPr>
+          <w:rFonts w:ascii="Times New Roman" w:hAnsi="Times New Roman" w:cs="Times New Roman"/>
+          <w:b/>
+          <w:bCs/>
+          <w:sz w:val="24"/>
+          <w:szCs w:val="24"/>
+          <w:lang w:val="en-ID"/>
+        </w:rPr>
+        <w:t>3.2.2.1 Mengedit</w:t>
+      </w:r>
+      <w:r>
+        <w:rPr>
+          <w:rFonts w:ascii="Times New Roman" w:hAnsi="Times New Roman" w:cs="Times New Roman"/>
+          <w:b/>
+          <w:bCs/>
+          <w:sz w:val="24"/>
+          <w:szCs w:val="24"/>
+          <w:lang w:val="en-ID"/>
+        </w:rPr>
+        <w:t xml:space="preserve"> atau Menghapus</w:t>
+      </w:r>
+      <w:r>
+        <w:rPr>
+          <w:rFonts w:ascii="Times New Roman" w:hAnsi="Times New Roman" w:cs="Times New Roman"/>
+          <w:b/>
+          <w:bCs/>
+          <w:sz w:val="24"/>
+          <w:szCs w:val="24"/>
+          <w:lang w:val="en-ID"/>
+        </w:rPr>
+        <w:t xml:space="preserve"> User</w:t>
+      </w:r>
+    </w:p>
+    <w:p>
+      <w:pPr>
+        <w:pStyle w:val="ListParagraph"/>
+        <w:numPr>
+          <w:ilvl w:val="0"/>
+          <w:numId w:val="20"/>
+        </w:numPr>
+        <w:rPr>
+          <w:rFonts w:ascii="Times New Roman" w:hAnsi="Times New Roman" w:cs="Times New Roman"/>
+          <w:sz w:val="24"/>
+          <w:szCs w:val="24"/>
+          <w:lang w:val="en-ID"/>
+        </w:rPr>
+      </w:pPr>
+      <w:r>
+        <w:rPr>
+          <w:rFonts w:ascii="Times New Roman" w:hAnsi="Times New Roman" w:cs="Times New Roman"/>
+          <w:sz w:val="24"/>
+          <w:szCs w:val="24"/>
+          <w:lang w:val="en-ID"/>
+        </w:rPr>
+        <w:t xml:space="preserve">Untuk mengedit atau menghapus user, Anda dapat mengklik tombol </w:t>
+      </w:r>
+      <w:r>
+        <w:rPr>
+          <w:rFonts w:ascii="Times New Roman" w:hAnsi="Times New Roman" w:cs="Times New Roman"/>
+          <w:i/>
+          <w:iCs/>
+          <w:sz w:val="24"/>
+          <w:szCs w:val="24"/>
+          <w:lang w:val="en-ID"/>
+        </w:rPr>
+        <w:t>Manage User</w:t>
+      </w:r>
+      <w:r>
+        <w:rPr>
+          <w:rFonts w:ascii="Times New Roman" w:hAnsi="Times New Roman" w:cs="Times New Roman"/>
+          <w:sz w:val="24"/>
+          <w:szCs w:val="24"/>
+          <w:lang w:val="en-ID"/>
+        </w:rPr>
+        <w:t>, pada menu sebelah kiri halaman admin.</w:t>
+      </w:r>
+    </w:p>
+    <w:p>
+      <w:pPr>
+        <w:pStyle w:val="ListParagraph"/>
+        <w:numPr>
+          <w:ilvl w:val="0"/>
+          <w:numId w:val="20"/>
+        </w:numPr>
+        <w:rPr>
+          <w:rFonts w:ascii="Times New Roman" w:hAnsi="Times New Roman" w:cs="Times New Roman"/>
+          <w:sz w:val="24"/>
+          <w:szCs w:val="24"/>
+          <w:lang w:val="en-ID"/>
+        </w:rPr>
+      </w:pPr>
+      <w:r>
+        <w:rPr>
+          <w:rFonts w:ascii="Times New Roman" w:hAnsi="Times New Roman" w:cs="Times New Roman"/>
+          <w:sz w:val="24"/>
+          <w:szCs w:val="24"/>
+          <w:lang w:val="en-ID"/>
+        </w:rPr>
+        <w:t xml:space="preserve">Lalu pada menu untuk menhapus user, klik tombol </w:t>
+      </w:r>
+      <w:r>
+        <w:rPr>
+          <w:rFonts w:ascii="Times New Roman" w:hAnsi="Times New Roman" w:cs="Times New Roman"/>
+          <w:i/>
+          <w:iCs/>
+          <w:sz w:val="24"/>
+          <w:szCs w:val="24"/>
+          <w:lang w:val="en-ID"/>
+        </w:rPr>
+        <w:t>Delete</w:t>
+      </w:r>
+      <w:r>
+        <w:rPr>
+          <w:rFonts w:ascii="Times New Roman" w:hAnsi="Times New Roman" w:cs="Times New Roman"/>
+          <w:i/>
+          <w:iCs/>
+          <w:sz w:val="24"/>
+          <w:szCs w:val="24"/>
+          <w:lang w:val="en-ID"/>
+        </w:rPr>
+        <w:t xml:space="preserve">, </w:t>
+      </w:r>
+      <w:r>
+        <w:rPr>
+          <w:rFonts w:ascii="Times New Roman" w:hAnsi="Times New Roman" w:cs="Times New Roman"/>
+          <w:sz w:val="24"/>
+          <w:szCs w:val="24"/>
+          <w:lang w:val="en-ID"/>
+        </w:rPr>
+        <w:t>pada user yang akan dihapus.</w:t>
+      </w:r>
+    </w:p>
+    <w:p>
+      <w:pPr>
+        <w:pStyle w:val="ListParagraph"/>
         <w:rPr>
           <w:rFonts w:ascii="Times New Roman" w:hAnsi="Times New Roman" w:cs="Times New Roman"/>
           <w:sz w:val="24"/>
@@ -5258,10 +5468,10 @@
           <w:lang w:val="en-ID"/>
         </w:rPr>
         <w:drawing>
-          <wp:inline distT="0" distB="0" distL="0" distR="0" wp14:anchorId="134DF479" wp14:editId="49E98430">
-            <wp:extent cx="5943600" cy="2859405"/>
-            <wp:effectExtent l="0" t="0" r="0" b="0"/>
-            <wp:docPr id="8" name="Picture 8"/>
+          <wp:inline distT="0" distB="0" distL="0" distR="0" wp14:anchorId="4C3E181E" wp14:editId="290FF811">
+            <wp:extent cx="5943600" cy="2489835"/>
+            <wp:effectExtent l="0" t="0" r="0" b="5715"/>
+            <wp:docPr id="17" name="Picture 17"/>
             <wp:cNvGraphicFramePr>
               <a:graphicFrameLocks xmlns:a="http://schemas.openxmlformats.org/drawingml/2006/main" noChangeAspect="1"/>
             </wp:cNvGraphicFramePr>
@@ -5273,7 +5483,7 @@
                     <pic:cNvPicPr/>
                   </pic:nvPicPr>
                   <pic:blipFill>
-                    <a:blip r:embed="rId11"/>
+                    <a:blip r:embed="rId12"/>
                     <a:stretch>
                       <a:fillRect/>
                     </a:stretch>
@@ -5281,7 +5491,1253 @@
                   <pic:spPr>
                     <a:xfrm>
                       <a:off x="0" y="0"/>
-                      <a:ext cx="5943600" cy="2859405"/>
+                      <a:ext cx="5943600" cy="2489835"/>
+                    </a:xfrm>
+                    <a:prstGeom prst="rect">
+                      <a:avLst/>
+                    </a:prstGeom>
+                  </pic:spPr>
+                </pic:pic>
+              </a:graphicData>
+            </a:graphic>
+          </wp:inline>
+        </w:drawing>
+      </w:r>
+      <w:r>
+        <w:rPr>
+          <w:rFonts w:ascii="Times New Roman" w:hAnsi="Times New Roman" w:cs="Times New Roman"/>
+          <w:sz w:val="24"/>
+          <w:szCs w:val="24"/>
+          <w:lang w:val="en-ID"/>
+        </w:rPr>
+        <w:t xml:space="preserve"> </w:t>
+      </w:r>
+    </w:p>
+    <w:p>
+      <w:pPr>
+        <w:pStyle w:val="ListParagraph"/>
+        <w:numPr>
+          <w:ilvl w:val="0"/>
+          <w:numId w:val="20"/>
+        </w:numPr>
+        <w:rPr>
+          <w:rFonts w:ascii="Times New Roman" w:hAnsi="Times New Roman" w:cs="Times New Roman"/>
+          <w:sz w:val="24"/>
+          <w:szCs w:val="24"/>
+          <w:lang w:val="en-ID"/>
+        </w:rPr>
+      </w:pPr>
+      <w:r>
+        <w:rPr>
+          <w:rFonts w:ascii="Times New Roman" w:hAnsi="Times New Roman" w:cs="Times New Roman"/>
+          <w:sz w:val="24"/>
+          <w:szCs w:val="24"/>
+          <w:lang w:val="en-ID"/>
+        </w:rPr>
+        <w:lastRenderedPageBreak/>
+        <w:t xml:space="preserve">Untuk mengupdate user, klik </w:t>
+      </w:r>
+      <w:r>
+        <w:rPr>
+          <w:rFonts w:ascii="Times New Roman" w:hAnsi="Times New Roman" w:cs="Times New Roman"/>
+          <w:i/>
+          <w:iCs/>
+          <w:sz w:val="24"/>
+          <w:szCs w:val="24"/>
+          <w:lang w:val="en-ID"/>
+        </w:rPr>
+        <w:t>Edit</w:t>
+      </w:r>
+      <w:r>
+        <w:rPr>
+          <w:rFonts w:ascii="Times New Roman" w:hAnsi="Times New Roman" w:cs="Times New Roman"/>
+          <w:i/>
+          <w:iCs/>
+          <w:sz w:val="24"/>
+          <w:szCs w:val="24"/>
+          <w:lang w:val="en-ID"/>
+        </w:rPr>
+        <w:t>,</w:t>
+      </w:r>
+      <w:r>
+        <w:rPr>
+          <w:rFonts w:ascii="Times New Roman" w:hAnsi="Times New Roman" w:cs="Times New Roman"/>
+          <w:sz w:val="24"/>
+          <w:szCs w:val="24"/>
+          <w:lang w:val="en-ID"/>
+        </w:rPr>
+        <w:t xml:space="preserve"> pada user yang akan di-</w:t>
+      </w:r>
+      <w:r>
+        <w:rPr>
+          <w:rFonts w:ascii="Times New Roman" w:hAnsi="Times New Roman" w:cs="Times New Roman"/>
+          <w:i/>
+          <w:iCs/>
+          <w:sz w:val="24"/>
+          <w:szCs w:val="24"/>
+          <w:lang w:val="en-ID"/>
+        </w:rPr>
+        <w:t>Update</w:t>
+      </w:r>
+      <w:r>
+        <w:rPr>
+          <w:rFonts w:ascii="Times New Roman" w:hAnsi="Times New Roman" w:cs="Times New Roman"/>
+          <w:sz w:val="24"/>
+          <w:szCs w:val="24"/>
+          <w:lang w:val="en-ID"/>
+        </w:rPr>
+        <w:t>.</w:t>
+      </w:r>
+    </w:p>
+    <w:p>
+      <w:pPr>
+        <w:pStyle w:val="ListParagraph"/>
+        <w:numPr>
+          <w:ilvl w:val="0"/>
+          <w:numId w:val="20"/>
+        </w:numPr>
+        <w:rPr>
+          <w:rFonts w:ascii="Times New Roman" w:hAnsi="Times New Roman" w:cs="Times New Roman"/>
+          <w:sz w:val="24"/>
+          <w:szCs w:val="24"/>
+          <w:lang w:val="en-ID"/>
+        </w:rPr>
+      </w:pPr>
+      <w:r>
+        <w:rPr>
+          <w:rFonts w:ascii="Times New Roman" w:hAnsi="Times New Roman" w:cs="Times New Roman"/>
+          <w:sz w:val="24"/>
+          <w:szCs w:val="24"/>
+          <w:lang w:val="en-ID"/>
+        </w:rPr>
+        <w:t>Lalu masukkan informasi baru user yang akan diganti.</w:t>
+      </w:r>
+    </w:p>
+    <w:p>
+      <w:pPr>
+        <w:rPr>
+          <w:rFonts w:ascii="Times New Roman" w:hAnsi="Times New Roman" w:cs="Times New Roman"/>
+          <w:b/>
+          <w:bCs/>
+          <w:sz w:val="24"/>
+          <w:szCs w:val="24"/>
+          <w:lang w:val="en-ID"/>
+        </w:rPr>
+      </w:pPr>
+      <w:r>
+        <w:rPr>
+          <w:rFonts w:ascii="Times New Roman" w:hAnsi="Times New Roman" w:cs="Times New Roman"/>
+          <w:b/>
+          <w:bCs/>
+          <w:sz w:val="24"/>
+          <w:szCs w:val="24"/>
+          <w:lang w:val="en-ID"/>
+        </w:rPr>
+        <w:t>3.2.3 Menu User</w:t>
+      </w:r>
+    </w:p>
+    <w:p>
+      <w:pPr>
+        <w:rPr>
+          <w:rFonts w:ascii="Times New Roman" w:hAnsi="Times New Roman" w:cs="Times New Roman"/>
+          <w:sz w:val="24"/>
+          <w:szCs w:val="24"/>
+          <w:lang w:val="en-ID"/>
+        </w:rPr>
+      </w:pPr>
+      <w:r>
+        <w:rPr>
+          <w:rFonts w:ascii="Times New Roman" w:hAnsi="Times New Roman" w:cs="Times New Roman"/>
+          <w:sz w:val="24"/>
+          <w:szCs w:val="24"/>
+          <w:lang w:val="en-ID"/>
+        </w:rPr>
+        <w:t>Menu-menu ini digunakan oleh user untuk melakukan transaksi jual beli</w:t>
+      </w:r>
+      <w:r>
+        <w:rPr>
+          <w:rFonts w:ascii="Times New Roman" w:hAnsi="Times New Roman" w:cs="Times New Roman" w:hint="eastAsia"/>
+          <w:sz w:val="24"/>
+          <w:szCs w:val="24"/>
+          <w:lang w:val="en-ID"/>
+        </w:rPr>
+        <w:t>,</w:t>
+      </w:r>
+      <w:r>
+        <w:rPr>
+          <w:rFonts w:ascii="Times New Roman" w:hAnsi="Times New Roman" w:cs="Times New Roman"/>
+          <w:sz w:val="24"/>
+          <w:szCs w:val="24"/>
+          <w:lang w:val="en-ID"/>
+        </w:rPr>
+        <w:t xml:space="preserve"> serta melakukan proses pembayaran untuk barang-barang yang akan dibeli.</w:t>
+      </w:r>
+    </w:p>
+    <w:p>
+      <w:pPr>
+        <w:rPr>
+          <w:rFonts w:ascii="Times New Roman" w:hAnsi="Times New Roman" w:cs="Times New Roman"/>
+          <w:b/>
+          <w:bCs/>
+          <w:sz w:val="24"/>
+          <w:szCs w:val="24"/>
+          <w:lang w:val="en-ID"/>
+        </w:rPr>
+      </w:pPr>
+      <w:r>
+        <w:rPr>
+          <w:rFonts w:ascii="Times New Roman" w:hAnsi="Times New Roman" w:cs="Times New Roman"/>
+          <w:b/>
+          <w:bCs/>
+          <w:sz w:val="24"/>
+          <w:szCs w:val="24"/>
+          <w:lang w:val="en-ID"/>
+        </w:rPr>
+        <w:t>3.2.3.1 Menu Login User</w:t>
+      </w:r>
+    </w:p>
+    <w:p>
+      <w:pPr>
+        <w:pStyle w:val="ListParagraph"/>
+        <w:numPr>
+          <w:ilvl w:val="0"/>
+          <w:numId w:val="12"/>
+        </w:numPr>
+        <w:rPr>
+          <w:rFonts w:ascii="Times New Roman" w:hAnsi="Times New Roman" w:cs="Times New Roman"/>
+          <w:sz w:val="24"/>
+          <w:szCs w:val="24"/>
+          <w:lang w:val="en-ID"/>
+        </w:rPr>
+      </w:pPr>
+      <w:r>
+        <w:rPr>
+          <w:rFonts w:ascii="Times New Roman" w:hAnsi="Times New Roman" w:cs="Times New Roman"/>
+          <w:sz w:val="24"/>
+          <w:szCs w:val="24"/>
+          <w:lang w:val="en-ID"/>
+        </w:rPr>
+        <w:t>Untuk admin melakukan login, klik tombol login di pojok kanan atas saat membuka halaman utama.</w:t>
+      </w:r>
+    </w:p>
+    <w:p>
+      <w:pPr>
+        <w:pStyle w:val="ListParagraph"/>
+        <w:numPr>
+          <w:ilvl w:val="0"/>
+          <w:numId w:val="12"/>
+        </w:numPr>
+        <w:rPr>
+          <w:rFonts w:ascii="Times New Roman" w:hAnsi="Times New Roman" w:cs="Times New Roman"/>
+          <w:sz w:val="24"/>
+          <w:szCs w:val="24"/>
+          <w:lang w:val="en-ID"/>
+        </w:rPr>
+      </w:pPr>
+      <w:r>
+        <w:rPr>
+          <w:rFonts w:ascii="Times New Roman" w:hAnsi="Times New Roman" w:cs="Times New Roman"/>
+          <w:sz w:val="24"/>
+          <w:szCs w:val="24"/>
+          <w:lang w:val="en-ID"/>
+        </w:rPr>
+        <w:t>Lalu akan keluar tampilan seperti ini.</w:t>
+      </w:r>
+    </w:p>
+    <w:p>
+      <w:pPr>
+        <w:pStyle w:val="ListParagraph"/>
+        <w:rPr>
+          <w:rFonts w:ascii="Times New Roman" w:hAnsi="Times New Roman" w:cs="Times New Roman"/>
+          <w:sz w:val="24"/>
+          <w:szCs w:val="24"/>
+          <w:lang w:val="en-ID"/>
+        </w:rPr>
+      </w:pPr>
+      <w:r>
+        <w:rPr>
+          <w:noProof/>
+        </w:rPr>
+        <w:drawing>
+          <wp:inline distT="0" distB="0" distL="0" distR="0" wp14:anchorId="2592F582" wp14:editId="4E78C020">
+            <wp:extent cx="5943600" cy="3341370"/>
+            <wp:effectExtent l="0" t="0" r="0" b="0"/>
+            <wp:docPr id="3" name="Picture 3"/>
+            <wp:cNvGraphicFramePr>
+              <a:graphicFrameLocks xmlns:a="http://schemas.openxmlformats.org/drawingml/2006/main" noChangeAspect="1"/>
+            </wp:cNvGraphicFramePr>
+            <a:graphic xmlns:a="http://schemas.openxmlformats.org/drawingml/2006/main">
+              <a:graphicData uri="http://schemas.openxmlformats.org/drawingml/2006/picture">
+                <pic:pic xmlns:pic="http://schemas.openxmlformats.org/drawingml/2006/picture">
+                  <pic:nvPicPr>
+                    <pic:cNvPr id="0" name="Picture 5"/>
+                    <pic:cNvPicPr>
+                      <a:picLocks noChangeAspect="1" noChangeArrowheads="1"/>
+                    </pic:cNvPicPr>
+                  </pic:nvPicPr>
+                  <pic:blipFill>
+                    <a:blip r:embed="rId13">
+                      <a:extLst>
+                        <a:ext uri="{28A0092B-C50C-407E-A947-70E740481C1C}">
+                          <a14:useLocalDpi xmlns:a14="http://schemas.microsoft.com/office/drawing/2010/main" val="0"/>
+                        </a:ext>
+                      </a:extLst>
+                    </a:blip>
+                    <a:srcRect/>
+                    <a:stretch>
+                      <a:fillRect/>
+                    </a:stretch>
+                  </pic:blipFill>
+                  <pic:spPr bwMode="auto">
+                    <a:xfrm>
+                      <a:off x="0" y="0"/>
+                      <a:ext cx="5943600" cy="3341370"/>
+                    </a:xfrm>
+                    <a:prstGeom prst="rect">
+                      <a:avLst/>
+                    </a:prstGeom>
+                    <a:noFill/>
+                    <a:ln>
+                      <a:noFill/>
+                    </a:ln>
+                  </pic:spPr>
+                </pic:pic>
+              </a:graphicData>
+            </a:graphic>
+          </wp:inline>
+        </w:drawing>
+      </w:r>
+    </w:p>
+    <w:p>
+      <w:pPr>
+        <w:pStyle w:val="ListParagraph"/>
+        <w:numPr>
+          <w:ilvl w:val="0"/>
+          <w:numId w:val="12"/>
+        </w:numPr>
+        <w:rPr>
+          <w:rFonts w:ascii="Times New Roman" w:hAnsi="Times New Roman" w:cs="Times New Roman"/>
+          <w:sz w:val="24"/>
+          <w:szCs w:val="24"/>
+          <w:lang w:val="en-ID"/>
+        </w:rPr>
+      </w:pPr>
+      <w:r>
+        <w:rPr>
+          <w:rFonts w:ascii="Times New Roman" w:hAnsi="Times New Roman" w:cs="Times New Roman"/>
+          <w:sz w:val="24"/>
+          <w:szCs w:val="24"/>
+          <w:lang w:val="en-ID"/>
+        </w:rPr>
+        <w:t>Setelah tampilan terse</w:t>
+      </w:r>
+      <w:r>
+        <w:rPr>
+          <w:rFonts w:ascii="Times New Roman" w:hAnsi="Times New Roman" w:cs="Times New Roman"/>
+          <w:sz w:val="24"/>
+          <w:szCs w:val="24"/>
+          <w:lang w:val="en-ID"/>
+        </w:rPr>
+        <w:t>b</w:t>
+      </w:r>
+      <w:r>
+        <w:rPr>
+          <w:rFonts w:ascii="Times New Roman" w:hAnsi="Times New Roman" w:cs="Times New Roman"/>
+          <w:sz w:val="24"/>
+          <w:szCs w:val="24"/>
+          <w:lang w:val="en-ID"/>
+        </w:rPr>
+        <w:t xml:space="preserve">ut keluar, masukkan email dan password </w:t>
+      </w:r>
+      <w:r>
+        <w:rPr>
+          <w:rFonts w:ascii="Times New Roman" w:hAnsi="Times New Roman" w:cs="Times New Roman"/>
+          <w:sz w:val="24"/>
+          <w:szCs w:val="24"/>
+          <w:lang w:val="en-ID"/>
+        </w:rPr>
+        <w:t>milik user</w:t>
+      </w:r>
+      <w:r>
+        <w:rPr>
+          <w:rFonts w:ascii="Times New Roman" w:hAnsi="Times New Roman" w:cs="Times New Roman"/>
+          <w:sz w:val="24"/>
+          <w:szCs w:val="24"/>
+          <w:lang w:val="en-ID"/>
+        </w:rPr>
+        <w:t>.</w:t>
+      </w:r>
+    </w:p>
+    <w:p>
+      <w:pPr>
+        <w:pStyle w:val="ListParagraph"/>
+        <w:numPr>
+          <w:ilvl w:val="0"/>
+          <w:numId w:val="12"/>
+        </w:numPr>
+        <w:rPr>
+          <w:rFonts w:ascii="Times New Roman" w:hAnsi="Times New Roman" w:cs="Times New Roman"/>
+          <w:sz w:val="24"/>
+          <w:szCs w:val="24"/>
+          <w:lang w:val="en-ID"/>
+        </w:rPr>
+      </w:pPr>
+      <w:r>
+        <w:rPr>
+          <w:rFonts w:ascii="Times New Roman" w:hAnsi="Times New Roman" w:cs="Times New Roman"/>
+          <w:sz w:val="24"/>
+          <w:szCs w:val="24"/>
+          <w:lang w:val="en-ID"/>
+        </w:rPr>
+        <w:t xml:space="preserve">Apabila user belum memiliki akun, maka klik tombol </w:t>
+      </w:r>
+      <w:r>
+        <w:rPr>
+          <w:rFonts w:ascii="Times New Roman" w:hAnsi="Times New Roman" w:cs="Times New Roman"/>
+          <w:i/>
+          <w:iCs/>
+          <w:sz w:val="24"/>
+          <w:szCs w:val="24"/>
+          <w:u w:val="single"/>
+          <w:lang w:val="en-ID"/>
+        </w:rPr>
+        <w:t>buat akun baru</w:t>
+      </w:r>
+    </w:p>
+    <w:p>
+      <w:pPr>
+        <w:rPr>
+          <w:rFonts w:ascii="Times New Roman" w:hAnsi="Times New Roman" w:cs="Times New Roman"/>
+          <w:b/>
+          <w:bCs/>
+          <w:sz w:val="24"/>
+          <w:szCs w:val="24"/>
+          <w:lang w:val="en-ID"/>
+        </w:rPr>
+      </w:pPr>
+      <w:r>
+        <w:rPr>
+          <w:rFonts w:ascii="Times New Roman" w:hAnsi="Times New Roman" w:cs="Times New Roman"/>
+          <w:b/>
+          <w:bCs/>
+          <w:sz w:val="24"/>
+          <w:szCs w:val="24"/>
+          <w:lang w:val="en-ID"/>
+        </w:rPr>
+        <w:t xml:space="preserve">3.2.3.2 </w:t>
+      </w:r>
+      <w:r>
+        <w:rPr>
+          <w:rFonts w:ascii="Times New Roman" w:hAnsi="Times New Roman" w:cs="Times New Roman"/>
+          <w:b/>
+          <w:bCs/>
+          <w:sz w:val="24"/>
+          <w:szCs w:val="24"/>
+          <w:lang w:val="en-ID"/>
+        </w:rPr>
+        <w:t>Membuat User Baru</w:t>
+      </w:r>
+    </w:p>
+    <w:p>
+      <w:pPr>
+        <w:pStyle w:val="ListParagraph"/>
+        <w:numPr>
+          <w:ilvl w:val="0"/>
+          <w:numId w:val="13"/>
+        </w:numPr>
+        <w:rPr>
+          <w:rFonts w:ascii="Times New Roman" w:hAnsi="Times New Roman" w:cs="Times New Roman"/>
+          <w:sz w:val="24"/>
+          <w:szCs w:val="24"/>
+          <w:lang w:val="en-ID"/>
+        </w:rPr>
+      </w:pPr>
+      <w:r>
+        <w:rPr>
+          <w:rFonts w:ascii="Times New Roman" w:hAnsi="Times New Roman" w:cs="Times New Roman"/>
+          <w:sz w:val="24"/>
+          <w:szCs w:val="24"/>
+          <w:lang w:val="en-ID"/>
+        </w:rPr>
+        <w:t>Apabila user belum memiliki akun, maka klik tombol registrasi.</w:t>
+      </w:r>
+    </w:p>
+    <w:p>
+      <w:pPr>
+        <w:pStyle w:val="ListParagraph"/>
+        <w:numPr>
+          <w:ilvl w:val="0"/>
+          <w:numId w:val="13"/>
+        </w:numPr>
+        <w:rPr>
+          <w:rFonts w:ascii="Times New Roman" w:hAnsi="Times New Roman" w:cs="Times New Roman"/>
+          <w:sz w:val="24"/>
+          <w:szCs w:val="24"/>
+          <w:lang w:val="en-ID"/>
+        </w:rPr>
+      </w:pPr>
+      <w:r>
+        <w:rPr>
+          <w:rFonts w:ascii="Times New Roman" w:hAnsi="Times New Roman" w:cs="Times New Roman"/>
+          <w:sz w:val="24"/>
+          <w:szCs w:val="24"/>
+          <w:lang w:val="en-ID"/>
+        </w:rPr>
+        <w:t>Lalu akan keluar tampilan seperti ini.</w:t>
+      </w:r>
+    </w:p>
+    <w:p>
+      <w:pPr>
+        <w:pStyle w:val="ListParagraph"/>
+        <w:rPr>
+          <w:rFonts w:ascii="Times New Roman" w:hAnsi="Times New Roman" w:cs="Times New Roman"/>
+          <w:sz w:val="24"/>
+          <w:szCs w:val="24"/>
+          <w:lang w:val="en-ID"/>
+        </w:rPr>
+      </w:pPr>
+      <w:r>
+        <w:rPr>
+          <w:noProof/>
+        </w:rPr>
+        <w:lastRenderedPageBreak/>
+        <w:drawing>
+          <wp:inline distT="0" distB="0" distL="0" distR="0" wp14:anchorId="68578CA3" wp14:editId="6D9AC663">
+            <wp:extent cx="5943600" cy="3341370"/>
+            <wp:effectExtent l="0" t="0" r="0" b="0"/>
+            <wp:docPr id="4" name="Picture 4"/>
+            <wp:cNvGraphicFramePr>
+              <a:graphicFrameLocks xmlns:a="http://schemas.openxmlformats.org/drawingml/2006/main" noChangeAspect="1"/>
+            </wp:cNvGraphicFramePr>
+            <a:graphic xmlns:a="http://schemas.openxmlformats.org/drawingml/2006/main">
+              <a:graphicData uri="http://schemas.openxmlformats.org/drawingml/2006/picture">
+                <pic:pic xmlns:pic="http://schemas.openxmlformats.org/drawingml/2006/picture">
+                  <pic:nvPicPr>
+                    <pic:cNvPr id="0" name="Picture 7"/>
+                    <pic:cNvPicPr>
+                      <a:picLocks noChangeAspect="1" noChangeArrowheads="1"/>
+                    </pic:cNvPicPr>
+                  </pic:nvPicPr>
+                  <pic:blipFill>
+                    <a:blip r:embed="rId14">
+                      <a:extLst>
+                        <a:ext uri="{28A0092B-C50C-407E-A947-70E740481C1C}">
+                          <a14:useLocalDpi xmlns:a14="http://schemas.microsoft.com/office/drawing/2010/main" val="0"/>
+                        </a:ext>
+                      </a:extLst>
+                    </a:blip>
+                    <a:srcRect/>
+                    <a:stretch>
+                      <a:fillRect/>
+                    </a:stretch>
+                  </pic:blipFill>
+                  <pic:spPr bwMode="auto">
+                    <a:xfrm>
+                      <a:off x="0" y="0"/>
+                      <a:ext cx="5943600" cy="3341370"/>
+                    </a:xfrm>
+                    <a:prstGeom prst="rect">
+                      <a:avLst/>
+                    </a:prstGeom>
+                    <a:noFill/>
+                    <a:ln>
+                      <a:noFill/>
+                    </a:ln>
+                  </pic:spPr>
+                </pic:pic>
+              </a:graphicData>
+            </a:graphic>
+          </wp:inline>
+        </w:drawing>
+      </w:r>
+    </w:p>
+    <w:p>
+      <w:pPr>
+        <w:pStyle w:val="ListParagraph"/>
+        <w:numPr>
+          <w:ilvl w:val="0"/>
+          <w:numId w:val="13"/>
+        </w:numPr>
+        <w:rPr>
+          <w:rFonts w:ascii="Times New Roman" w:hAnsi="Times New Roman" w:cs="Times New Roman"/>
+          <w:sz w:val="24"/>
+          <w:szCs w:val="24"/>
+          <w:lang w:val="en-ID"/>
+        </w:rPr>
+      </w:pPr>
+      <w:r>
+        <w:rPr>
+          <w:rFonts w:ascii="Times New Roman" w:hAnsi="Times New Roman" w:cs="Times New Roman"/>
+          <w:sz w:val="24"/>
+          <w:szCs w:val="24"/>
+          <w:lang w:val="en-ID"/>
+        </w:rPr>
+        <w:t>Setelah tampilan keluar, masukkan nama awal, nama akhir, email, password, password lagi, nomor HP, alamat, kota alamat.</w:t>
+      </w:r>
+    </w:p>
+    <w:p>
+      <w:pPr>
+        <w:pStyle w:val="ListParagraph"/>
+        <w:numPr>
+          <w:ilvl w:val="0"/>
+          <w:numId w:val="13"/>
+        </w:numPr>
+        <w:rPr>
+          <w:rFonts w:ascii="Times New Roman" w:hAnsi="Times New Roman" w:cs="Times New Roman"/>
+          <w:sz w:val="24"/>
+          <w:szCs w:val="24"/>
+          <w:lang w:val="en-ID"/>
+        </w:rPr>
+      </w:pPr>
+      <w:r>
+        <w:rPr>
+          <w:rFonts w:ascii="Times New Roman" w:hAnsi="Times New Roman" w:cs="Times New Roman"/>
+          <w:sz w:val="24"/>
+          <w:szCs w:val="24"/>
+          <w:lang w:val="en-ID"/>
+        </w:rPr>
+        <w:t>Pastikan password telah ditulis dengan benar, dan pastikan password pada kolom pertama sama dengan password pada kolom kedua.</w:t>
+      </w:r>
+    </w:p>
+    <w:p>
+      <w:pPr>
+        <w:pStyle w:val="ListParagraph"/>
+        <w:numPr>
+          <w:ilvl w:val="0"/>
+          <w:numId w:val="13"/>
+        </w:numPr>
+        <w:rPr>
+          <w:rFonts w:ascii="Times New Roman" w:hAnsi="Times New Roman" w:cs="Times New Roman"/>
+          <w:sz w:val="24"/>
+          <w:szCs w:val="24"/>
+          <w:lang w:val="en-ID"/>
+        </w:rPr>
+      </w:pPr>
+      <w:r>
+        <w:rPr>
+          <w:rFonts w:ascii="Times New Roman" w:hAnsi="Times New Roman" w:cs="Times New Roman"/>
+          <w:sz w:val="24"/>
+          <w:szCs w:val="24"/>
+          <w:lang w:val="en-ID"/>
+        </w:rPr>
+        <w:t>Setelah memastikan semua identitas user benar, klik tombol sign up.</w:t>
+      </w:r>
+    </w:p>
+    <w:p>
+      <w:pPr>
+        <w:ind w:left="360"/>
+        <w:rPr>
+          <w:rFonts w:ascii="Times New Roman" w:hAnsi="Times New Roman" w:cs="Times New Roman"/>
+          <w:b/>
+          <w:bCs/>
+          <w:sz w:val="24"/>
+          <w:szCs w:val="24"/>
+          <w:lang w:val="en-ID"/>
+        </w:rPr>
+      </w:pPr>
+      <w:r>
+        <w:rPr>
+          <w:rFonts w:ascii="Times New Roman" w:hAnsi="Times New Roman" w:cs="Times New Roman"/>
+          <w:b/>
+          <w:bCs/>
+          <w:sz w:val="24"/>
+          <w:szCs w:val="24"/>
+          <w:lang w:val="en-ID"/>
+        </w:rPr>
+        <w:t>3.2.3.3 Membeli Baran</w:t>
+      </w:r>
+      <w:r>
+        <w:rPr>
+          <w:rFonts w:ascii="Times New Roman" w:hAnsi="Times New Roman" w:cs="Times New Roman"/>
+          <w:b/>
+          <w:bCs/>
+          <w:sz w:val="24"/>
+          <w:szCs w:val="24"/>
+          <w:lang w:val="en-ID"/>
+        </w:rPr>
+        <w:t>g</w:t>
+      </w:r>
+    </w:p>
+    <w:p>
+      <w:pPr>
+        <w:pStyle w:val="ListParagraph"/>
+        <w:numPr>
+          <w:ilvl w:val="0"/>
+          <w:numId w:val="14"/>
+        </w:numPr>
+        <w:ind w:left="720"/>
+        <w:rPr>
+          <w:rFonts w:ascii="Times New Roman" w:hAnsi="Times New Roman" w:cs="Times New Roman"/>
+          <w:sz w:val="24"/>
+          <w:szCs w:val="24"/>
+          <w:lang w:val="en-ID"/>
+        </w:rPr>
+      </w:pPr>
+      <w:r>
+        <w:rPr>
+          <w:rFonts w:ascii="Times New Roman" w:hAnsi="Times New Roman" w:cs="Times New Roman"/>
+          <w:sz w:val="24"/>
+          <w:szCs w:val="24"/>
+          <w:lang w:val="en-ID"/>
+        </w:rPr>
+        <w:t>Untuk membeli barang user dapat mengklik pada barang yang akan dibeli lalu akan muncul detail barang yang akan dibeli</w:t>
+      </w:r>
+      <w:r>
+        <w:rPr>
+          <w:rFonts w:ascii="Times New Roman" w:hAnsi="Times New Roman" w:cs="Times New Roman"/>
+          <w:sz w:val="24"/>
+          <w:szCs w:val="24"/>
+          <w:lang w:val="en-ID"/>
+        </w:rPr>
+        <w:t>.</w:t>
+      </w:r>
+    </w:p>
+    <w:p>
+      <w:pPr>
+        <w:pStyle w:val="ListParagraph"/>
+        <w:numPr>
+          <w:ilvl w:val="0"/>
+          <w:numId w:val="14"/>
+        </w:numPr>
+        <w:ind w:left="720"/>
+        <w:rPr>
+          <w:rFonts w:ascii="Times New Roman" w:hAnsi="Times New Roman" w:cs="Times New Roman"/>
+          <w:sz w:val="24"/>
+          <w:szCs w:val="24"/>
+          <w:lang w:val="en-ID"/>
+        </w:rPr>
+      </w:pPr>
+      <w:r>
+        <w:rPr>
+          <w:rFonts w:ascii="Times New Roman" w:hAnsi="Times New Roman" w:cs="Times New Roman"/>
+          <w:sz w:val="24"/>
+          <w:szCs w:val="24"/>
+          <w:lang w:val="en-ID"/>
+        </w:rPr>
+        <w:t>Untuk membeli barang dapat mengklik add to cart.</w:t>
+      </w:r>
+    </w:p>
+    <w:p>
+      <w:pPr>
+        <w:pStyle w:val="ListParagraph"/>
+        <w:numPr>
+          <w:ilvl w:val="0"/>
+          <w:numId w:val="14"/>
+        </w:numPr>
+        <w:ind w:left="720"/>
+        <w:rPr>
+          <w:rFonts w:ascii="Times New Roman" w:hAnsi="Times New Roman" w:cs="Times New Roman"/>
+          <w:sz w:val="24"/>
+          <w:szCs w:val="24"/>
+          <w:lang w:val="en-ID"/>
+        </w:rPr>
+      </w:pPr>
+      <w:r>
+        <w:rPr>
+          <w:rFonts w:ascii="Times New Roman" w:hAnsi="Times New Roman" w:cs="Times New Roman"/>
+          <w:sz w:val="24"/>
+          <w:szCs w:val="24"/>
+          <w:lang w:val="en-ID"/>
+        </w:rPr>
+        <w:t>Setelah mengklik tombol add to cart, maka tanda troli akan berubah menjadi jumlah barang yang dibeli.</w:t>
+      </w:r>
+    </w:p>
+    <w:p>
+      <w:pPr>
+        <w:pStyle w:val="ListParagraph"/>
+        <w:rPr>
+          <w:rFonts w:ascii="Times New Roman" w:hAnsi="Times New Roman" w:cs="Times New Roman"/>
+          <w:sz w:val="24"/>
+          <w:szCs w:val="24"/>
+          <w:lang w:val="en-ID"/>
+        </w:rPr>
+      </w:pPr>
+      <w:r>
+        <w:rPr>
+          <w:noProof/>
+        </w:rPr>
+        <w:lastRenderedPageBreak/>
+        <w:drawing>
+          <wp:inline distT="0" distB="0" distL="0" distR="0" wp14:anchorId="422BC7D8" wp14:editId="396F544A">
+            <wp:extent cx="5943600" cy="3341370"/>
+            <wp:effectExtent l="0" t="0" r="0" b="0"/>
+            <wp:docPr id="5" name="Picture 5"/>
+            <wp:cNvGraphicFramePr>
+              <a:graphicFrameLocks xmlns:a="http://schemas.openxmlformats.org/drawingml/2006/main" noChangeAspect="1"/>
+            </wp:cNvGraphicFramePr>
+            <a:graphic xmlns:a="http://schemas.openxmlformats.org/drawingml/2006/main">
+              <a:graphicData uri="http://schemas.openxmlformats.org/drawingml/2006/picture">
+                <pic:pic xmlns:pic="http://schemas.openxmlformats.org/drawingml/2006/picture">
+                  <pic:nvPicPr>
+                    <pic:cNvPr id="0" name="Picture 1"/>
+                    <pic:cNvPicPr>
+                      <a:picLocks noChangeAspect="1" noChangeArrowheads="1"/>
+                    </pic:cNvPicPr>
+                  </pic:nvPicPr>
+                  <pic:blipFill>
+                    <a:blip r:embed="rId15">
+                      <a:extLst>
+                        <a:ext uri="{28A0092B-C50C-407E-A947-70E740481C1C}">
+                          <a14:useLocalDpi xmlns:a14="http://schemas.microsoft.com/office/drawing/2010/main" val="0"/>
+                        </a:ext>
+                      </a:extLst>
+                    </a:blip>
+                    <a:srcRect/>
+                    <a:stretch>
+                      <a:fillRect/>
+                    </a:stretch>
+                  </pic:blipFill>
+                  <pic:spPr bwMode="auto">
+                    <a:xfrm>
+                      <a:off x="0" y="0"/>
+                      <a:ext cx="5943600" cy="3341370"/>
+                    </a:xfrm>
+                    <a:prstGeom prst="rect">
+                      <a:avLst/>
+                    </a:prstGeom>
+                    <a:noFill/>
+                    <a:ln>
+                      <a:noFill/>
+                    </a:ln>
+                  </pic:spPr>
+                </pic:pic>
+              </a:graphicData>
+            </a:graphic>
+          </wp:inline>
+        </w:drawing>
+      </w:r>
+    </w:p>
+    <w:p>
+      <w:pPr>
+        <w:pStyle w:val="ListParagraph"/>
+        <w:numPr>
+          <w:ilvl w:val="0"/>
+          <w:numId w:val="14"/>
+        </w:numPr>
+        <w:ind w:left="720"/>
+        <w:rPr>
+          <w:rFonts w:ascii="Times New Roman" w:hAnsi="Times New Roman" w:cs="Times New Roman"/>
+          <w:sz w:val="24"/>
+          <w:szCs w:val="24"/>
+          <w:lang w:val="en-ID"/>
+        </w:rPr>
+      </w:pPr>
+      <w:r>
+        <w:rPr>
+          <w:rFonts w:ascii="Times New Roman" w:hAnsi="Times New Roman" w:cs="Times New Roman"/>
+          <w:sz w:val="24"/>
+          <w:szCs w:val="24"/>
+          <w:lang w:val="en-ID"/>
+        </w:rPr>
+        <w:t xml:space="preserve">Jumlah barang yang dibeli dapat diganti saat membuka </w:t>
+      </w:r>
+      <w:r>
+        <w:rPr>
+          <w:rFonts w:ascii="Times New Roman" w:hAnsi="Times New Roman" w:cs="Times New Roman"/>
+          <w:i/>
+          <w:iCs/>
+          <w:sz w:val="24"/>
+          <w:szCs w:val="24"/>
+          <w:lang w:val="en-ID"/>
+        </w:rPr>
+        <w:t>cart</w:t>
+      </w:r>
+      <w:r>
+        <w:rPr>
+          <w:rFonts w:ascii="Times New Roman" w:hAnsi="Times New Roman" w:cs="Times New Roman"/>
+          <w:sz w:val="24"/>
+          <w:szCs w:val="24"/>
+          <w:lang w:val="en-ID"/>
+        </w:rPr>
+        <w:t>.</w:t>
+      </w:r>
+    </w:p>
+    <w:p>
+      <w:pPr>
+        <w:pStyle w:val="ListParagraph"/>
+        <w:rPr>
+          <w:rFonts w:ascii="Times New Roman" w:hAnsi="Times New Roman" w:cs="Times New Roman"/>
+          <w:sz w:val="24"/>
+          <w:szCs w:val="24"/>
+          <w:lang w:val="en-ID"/>
+        </w:rPr>
+      </w:pPr>
+      <w:r>
+        <w:rPr>
+          <w:noProof/>
+        </w:rPr>
+        <w:drawing>
+          <wp:inline distT="0" distB="0" distL="0" distR="0" wp14:anchorId="4C7DC496" wp14:editId="0F5FC4B5">
+            <wp:extent cx="5943600" cy="3341370"/>
+            <wp:effectExtent l="0" t="0" r="0" b="0"/>
+            <wp:docPr id="6" name="Picture 6"/>
+            <wp:cNvGraphicFramePr>
+              <a:graphicFrameLocks xmlns:a="http://schemas.openxmlformats.org/drawingml/2006/main" noChangeAspect="1"/>
+            </wp:cNvGraphicFramePr>
+            <a:graphic xmlns:a="http://schemas.openxmlformats.org/drawingml/2006/main">
+              <a:graphicData uri="http://schemas.openxmlformats.org/drawingml/2006/picture">
+                <pic:pic xmlns:pic="http://schemas.openxmlformats.org/drawingml/2006/picture">
+                  <pic:nvPicPr>
+                    <pic:cNvPr id="0" name="Picture 3"/>
+                    <pic:cNvPicPr>
+                      <a:picLocks noChangeAspect="1" noChangeArrowheads="1"/>
+                    </pic:cNvPicPr>
+                  </pic:nvPicPr>
+                  <pic:blipFill>
+                    <a:blip r:embed="rId16">
+                      <a:extLst>
+                        <a:ext uri="{28A0092B-C50C-407E-A947-70E740481C1C}">
+                          <a14:useLocalDpi xmlns:a14="http://schemas.microsoft.com/office/drawing/2010/main" val="0"/>
+                        </a:ext>
+                      </a:extLst>
+                    </a:blip>
+                    <a:srcRect/>
+                    <a:stretch>
+                      <a:fillRect/>
+                    </a:stretch>
+                  </pic:blipFill>
+                  <pic:spPr bwMode="auto">
+                    <a:xfrm>
+                      <a:off x="0" y="0"/>
+                      <a:ext cx="5943600" cy="3341370"/>
+                    </a:xfrm>
+                    <a:prstGeom prst="rect">
+                      <a:avLst/>
+                    </a:prstGeom>
+                    <a:noFill/>
+                    <a:ln>
+                      <a:noFill/>
+                    </a:ln>
+                  </pic:spPr>
+                </pic:pic>
+              </a:graphicData>
+            </a:graphic>
+          </wp:inline>
+        </w:drawing>
+      </w:r>
+    </w:p>
+    <w:p>
+      <w:pPr>
+        <w:pStyle w:val="ListParagraph"/>
+        <w:numPr>
+          <w:ilvl w:val="0"/>
+          <w:numId w:val="14"/>
+        </w:numPr>
+        <w:ind w:left="720"/>
+        <w:rPr>
+          <w:rFonts w:ascii="Times New Roman" w:hAnsi="Times New Roman" w:cs="Times New Roman"/>
+          <w:sz w:val="24"/>
+          <w:szCs w:val="24"/>
+          <w:lang w:val="en-ID"/>
+        </w:rPr>
+      </w:pPr>
+      <w:r>
+        <w:rPr>
+          <w:rFonts w:ascii="Times New Roman" w:hAnsi="Times New Roman" w:cs="Times New Roman"/>
+          <w:sz w:val="24"/>
+          <w:szCs w:val="24"/>
+          <w:lang w:val="en-ID"/>
+        </w:rPr>
+        <w:t>Saat sudah selesai dengan pembelian barang dapat lanjut ke proses pembayaran</w:t>
+      </w:r>
+    </w:p>
+    <w:p>
+      <w:pPr>
+        <w:ind w:left="360"/>
+        <w:rPr>
+          <w:rFonts w:ascii="Times New Roman" w:hAnsi="Times New Roman" w:cs="Times New Roman"/>
+          <w:sz w:val="24"/>
+          <w:szCs w:val="24"/>
+          <w:lang w:val="en-ID"/>
+        </w:rPr>
+      </w:pPr>
+      <w:r>
+        <w:rPr>
+          <w:rFonts w:ascii="Times New Roman" w:hAnsi="Times New Roman" w:cs="Times New Roman"/>
+          <w:sz w:val="24"/>
+          <w:szCs w:val="24"/>
+          <w:lang w:val="en-ID"/>
+        </w:rPr>
+        <w:t xml:space="preserve"> </w:t>
+      </w:r>
+      <w:r>
+        <w:rPr>
+          <w:rFonts w:ascii="Times New Roman" w:hAnsi="Times New Roman" w:cs="Times New Roman"/>
+          <w:b/>
+          <w:bCs/>
+          <w:sz w:val="24"/>
+          <w:szCs w:val="24"/>
+          <w:lang w:val="en-ID"/>
+        </w:rPr>
+        <w:t>3.2.3.3 Membayar Barang</w:t>
+      </w:r>
+    </w:p>
+    <w:p>
+      <w:pPr>
+        <w:pStyle w:val="ListParagraph"/>
+        <w:numPr>
+          <w:ilvl w:val="0"/>
+          <w:numId w:val="15"/>
+        </w:numPr>
+        <w:rPr>
+          <w:rFonts w:ascii="Times New Roman" w:hAnsi="Times New Roman" w:cs="Times New Roman"/>
+          <w:sz w:val="24"/>
+          <w:szCs w:val="24"/>
+          <w:lang w:val="en-ID"/>
+        </w:rPr>
+      </w:pPr>
+      <w:r>
+        <w:rPr>
+          <w:rFonts w:ascii="Times New Roman" w:hAnsi="Times New Roman" w:cs="Times New Roman"/>
+          <w:sz w:val="24"/>
+          <w:szCs w:val="24"/>
+          <w:lang w:val="en-ID"/>
+        </w:rPr>
+        <w:t>Setelah user selesai melakukan pembelian barang, user dapat melanjutkan untuk membayar barang.</w:t>
+      </w:r>
+    </w:p>
+    <w:p>
+      <w:pPr>
+        <w:pStyle w:val="ListParagraph"/>
+        <w:numPr>
+          <w:ilvl w:val="0"/>
+          <w:numId w:val="15"/>
+        </w:numPr>
+        <w:rPr>
+          <w:rFonts w:ascii="Times New Roman" w:hAnsi="Times New Roman" w:cs="Times New Roman"/>
+          <w:sz w:val="24"/>
+          <w:szCs w:val="24"/>
+          <w:lang w:val="en-ID"/>
+        </w:rPr>
+      </w:pPr>
+      <w:r>
+        <w:rPr>
+          <w:rFonts w:ascii="Times New Roman" w:hAnsi="Times New Roman" w:cs="Times New Roman"/>
+          <w:sz w:val="24"/>
+          <w:szCs w:val="24"/>
+          <w:lang w:val="en-ID"/>
+        </w:rPr>
+        <w:t xml:space="preserve">Apabila user belum melakukan login maka </w:t>
+      </w:r>
+      <w:r>
+        <w:rPr>
+          <w:rFonts w:ascii="Times New Roman" w:hAnsi="Times New Roman" w:cs="Times New Roman"/>
+          <w:sz w:val="24"/>
+          <w:szCs w:val="24"/>
+          <w:lang w:val="en-ID"/>
+        </w:rPr>
+        <w:t>user akan dipaksa untuk melakukan login terlebih dahulu.</w:t>
+      </w:r>
+    </w:p>
+    <w:p>
+      <w:pPr>
+        <w:pStyle w:val="ListParagraph"/>
+        <w:numPr>
+          <w:ilvl w:val="0"/>
+          <w:numId w:val="15"/>
+        </w:numPr>
+        <w:rPr>
+          <w:rFonts w:ascii="Times New Roman" w:hAnsi="Times New Roman" w:cs="Times New Roman"/>
+          <w:sz w:val="24"/>
+          <w:szCs w:val="24"/>
+          <w:lang w:val="en-ID"/>
+        </w:rPr>
+      </w:pPr>
+      <w:r>
+        <w:rPr>
+          <w:rFonts w:ascii="Times New Roman" w:hAnsi="Times New Roman" w:cs="Times New Roman"/>
+          <w:sz w:val="24"/>
+          <w:szCs w:val="24"/>
+          <w:lang w:val="en-ID"/>
+        </w:rPr>
+        <w:lastRenderedPageBreak/>
+        <w:t>Sebelum melakukan pembayaran, cek dulu semua barang yang akan dibeli, baik item yang akan dibeli maupun jumlahnya.</w:t>
+      </w:r>
+    </w:p>
+    <w:p>
+      <w:pPr>
+        <w:pStyle w:val="ListParagraph"/>
+        <w:rPr>
+          <w:rFonts w:ascii="Times New Roman" w:hAnsi="Times New Roman" w:cs="Times New Roman"/>
+          <w:sz w:val="24"/>
+          <w:szCs w:val="24"/>
+          <w:lang w:val="en-ID"/>
+        </w:rPr>
+      </w:pPr>
+      <w:r>
+        <w:rPr>
+          <w:rFonts w:ascii="Times New Roman" w:hAnsi="Times New Roman" w:cs="Times New Roman"/>
+          <w:sz w:val="24"/>
+          <w:szCs w:val="24"/>
+          <w:lang w:val="en-ID"/>
+        </w:rPr>
+        <w:drawing>
+          <wp:inline distT="0" distB="0" distL="0" distR="0" wp14:anchorId="2FEF1C1F" wp14:editId="4B728226">
+            <wp:extent cx="5943600" cy="2982595"/>
+            <wp:effectExtent l="0" t="0" r="0" b="8255"/>
+            <wp:docPr id="18" name="Picture 18"/>
+            <wp:cNvGraphicFramePr>
+              <a:graphicFrameLocks xmlns:a="http://schemas.openxmlformats.org/drawingml/2006/main" noChangeAspect="1"/>
+            </wp:cNvGraphicFramePr>
+            <a:graphic xmlns:a="http://schemas.openxmlformats.org/drawingml/2006/main">
+              <a:graphicData uri="http://schemas.openxmlformats.org/drawingml/2006/picture">
+                <pic:pic xmlns:pic="http://schemas.openxmlformats.org/drawingml/2006/picture">
+                  <pic:nvPicPr>
+                    <pic:cNvPr id="1" name=""/>
+                    <pic:cNvPicPr/>
+                  </pic:nvPicPr>
+                  <pic:blipFill>
+                    <a:blip r:embed="rId17"/>
+                    <a:stretch>
+                      <a:fillRect/>
+                    </a:stretch>
+                  </pic:blipFill>
+                  <pic:spPr>
+                    <a:xfrm>
+                      <a:off x="0" y="0"/>
+                      <a:ext cx="5943600" cy="2982595"/>
+                    </a:xfrm>
+                    <a:prstGeom prst="rect">
+                      <a:avLst/>
+                    </a:prstGeom>
+                  </pic:spPr>
+                </pic:pic>
+              </a:graphicData>
+            </a:graphic>
+          </wp:inline>
+        </w:drawing>
+      </w:r>
+    </w:p>
+    <w:p>
+      <w:pPr>
+        <w:pStyle w:val="ListParagraph"/>
+        <w:numPr>
+          <w:ilvl w:val="0"/>
+          <w:numId w:val="15"/>
+        </w:numPr>
+        <w:rPr>
+          <w:rFonts w:ascii="Times New Roman" w:hAnsi="Times New Roman" w:cs="Times New Roman"/>
+          <w:sz w:val="24"/>
+          <w:szCs w:val="24"/>
+          <w:lang w:val="en-ID"/>
+        </w:rPr>
+      </w:pPr>
+      <w:r>
+        <w:rPr>
+          <w:rFonts w:ascii="Times New Roman" w:hAnsi="Times New Roman" w:cs="Times New Roman"/>
+          <w:sz w:val="24"/>
+          <w:szCs w:val="24"/>
+          <w:lang w:val="en-ID"/>
+        </w:rPr>
+        <w:t xml:space="preserve">Setelah selesai dan yakin akan barang-barang yang dibeli, maka klik tombol </w:t>
+      </w:r>
+      <w:r>
+        <w:rPr>
+          <w:rFonts w:ascii="Times New Roman" w:hAnsi="Times New Roman" w:cs="Times New Roman"/>
+          <w:i/>
+          <w:iCs/>
+          <w:sz w:val="24"/>
+          <w:szCs w:val="24"/>
+          <w:lang w:val="en-ID"/>
+        </w:rPr>
+        <w:t>ready to checkout</w:t>
+      </w:r>
+      <w:r>
+        <w:rPr>
+          <w:rFonts w:ascii="Times New Roman" w:hAnsi="Times New Roman" w:cs="Times New Roman"/>
+          <w:sz w:val="24"/>
+          <w:szCs w:val="24"/>
+          <w:lang w:val="en-ID"/>
+        </w:rPr>
+        <w:t>.</w:t>
+      </w:r>
+    </w:p>
+    <w:p>
+      <w:pPr>
+        <w:pStyle w:val="ListParagraph"/>
+        <w:numPr>
+          <w:ilvl w:val="0"/>
+          <w:numId w:val="15"/>
+        </w:numPr>
+        <w:rPr>
+          <w:rFonts w:ascii="Times New Roman" w:hAnsi="Times New Roman" w:cs="Times New Roman"/>
+          <w:sz w:val="24"/>
+          <w:szCs w:val="24"/>
+          <w:lang w:val="en-ID"/>
+        </w:rPr>
+      </w:pPr>
+      <w:r>
+        <w:rPr>
+          <w:rFonts w:ascii="Times New Roman" w:hAnsi="Times New Roman" w:cs="Times New Roman"/>
+          <w:sz w:val="24"/>
+          <w:szCs w:val="24"/>
+          <w:lang w:val="en-ID"/>
+        </w:rPr>
+        <w:t xml:space="preserve">Setelah menekan tombol </w:t>
+      </w:r>
+      <w:r>
+        <w:rPr>
+          <w:rFonts w:ascii="Times New Roman" w:hAnsi="Times New Roman" w:cs="Times New Roman"/>
+          <w:i/>
+          <w:iCs/>
+          <w:sz w:val="24"/>
+          <w:szCs w:val="24"/>
+          <w:lang w:val="en-ID"/>
+        </w:rPr>
+        <w:t>ready to checkout</w:t>
+      </w:r>
+      <w:r>
+        <w:rPr>
+          <w:rFonts w:ascii="Times New Roman" w:hAnsi="Times New Roman" w:cs="Times New Roman"/>
+          <w:sz w:val="24"/>
+          <w:szCs w:val="24"/>
+          <w:lang w:val="en-ID"/>
+        </w:rPr>
+        <w:t>, user akan dibawa ke halaman checkout, disana user akan memasukkan data-data mengenai user untuk melakukan pembayaran.</w:t>
+      </w:r>
+    </w:p>
+    <w:p>
+      <w:pPr>
+        <w:pStyle w:val="ListParagraph"/>
+        <w:rPr>
+          <w:rFonts w:ascii="Times New Roman" w:hAnsi="Times New Roman" w:cs="Times New Roman"/>
+          <w:sz w:val="24"/>
+          <w:szCs w:val="24"/>
+          <w:lang w:val="en-ID"/>
+        </w:rPr>
+      </w:pPr>
+      <w:r>
+        <w:rPr>
+          <w:rFonts w:ascii="Times New Roman" w:hAnsi="Times New Roman" w:cs="Times New Roman"/>
+          <w:sz w:val="24"/>
+          <w:szCs w:val="24"/>
+          <w:lang w:val="en-ID"/>
+        </w:rPr>
+        <w:drawing>
+          <wp:inline distT="0" distB="0" distL="0" distR="0" wp14:anchorId="663864FC" wp14:editId="61CEC8FC">
+            <wp:extent cx="5943600" cy="2813050"/>
+            <wp:effectExtent l="0" t="0" r="0" b="6350"/>
+            <wp:docPr id="19" name="Picture 19"/>
+            <wp:cNvGraphicFramePr>
+              <a:graphicFrameLocks xmlns:a="http://schemas.openxmlformats.org/drawingml/2006/main" noChangeAspect="1"/>
+            </wp:cNvGraphicFramePr>
+            <a:graphic xmlns:a="http://schemas.openxmlformats.org/drawingml/2006/main">
+              <a:graphicData uri="http://schemas.openxmlformats.org/drawingml/2006/picture">
+                <pic:pic xmlns:pic="http://schemas.openxmlformats.org/drawingml/2006/picture">
+                  <pic:nvPicPr>
+                    <pic:cNvPr id="1" name=""/>
+                    <pic:cNvPicPr/>
+                  </pic:nvPicPr>
+                  <pic:blipFill>
+                    <a:blip r:embed="rId18"/>
+                    <a:stretch>
+                      <a:fillRect/>
+                    </a:stretch>
+                  </pic:blipFill>
+                  <pic:spPr>
+                    <a:xfrm>
+                      <a:off x="0" y="0"/>
+                      <a:ext cx="5943600" cy="2813050"/>
                     </a:xfrm>
                     <a:prstGeom prst="rect">
                       <a:avLst/>
@@ -5444,6 +6900,92 @@
     </w:lvl>
   </w:abstractNum>
   <w:abstractNum w:abstractNumId="1" w15:restartNumberingAfterBreak="0">
+    <w:nsid w:val="1357323A"/>
+    <w:multiLevelType w:val="hybridMultilevel"/>
+    <w:tmpl w:val="32647D92"/>
+    <w:lvl w:ilvl="0" w:tplc="04090017">
+      <w:start w:val="1"/>
+      <w:numFmt w:val="lowerLetter"/>
+      <w:lvlText w:val="%1)"/>
+      <w:lvlJc w:val="left"/>
+      <w:pPr>
+        <w:ind w:left="720" w:hanging="360"/>
+      </w:pPr>
+    </w:lvl>
+    <w:lvl w:ilvl="1" w:tplc="04090019" w:tentative="1">
+      <w:start w:val="1"/>
+      <w:numFmt w:val="lowerLetter"/>
+      <w:lvlText w:val="%2."/>
+      <w:lvlJc w:val="left"/>
+      <w:pPr>
+        <w:ind w:left="1440" w:hanging="360"/>
+      </w:pPr>
+    </w:lvl>
+    <w:lvl w:ilvl="2" w:tplc="0409001B" w:tentative="1">
+      <w:start w:val="1"/>
+      <w:numFmt w:val="lowerRoman"/>
+      <w:lvlText w:val="%3."/>
+      <w:lvlJc w:val="right"/>
+      <w:pPr>
+        <w:ind w:left="2160" w:hanging="180"/>
+      </w:pPr>
+    </w:lvl>
+    <w:lvl w:ilvl="3" w:tplc="0409000F" w:tentative="1">
+      <w:start w:val="1"/>
+      <w:numFmt w:val="decimal"/>
+      <w:lvlText w:val="%4."/>
+      <w:lvlJc w:val="left"/>
+      <w:pPr>
+        <w:ind w:left="2880" w:hanging="360"/>
+      </w:pPr>
+    </w:lvl>
+    <w:lvl w:ilvl="4" w:tplc="04090019" w:tentative="1">
+      <w:start w:val="1"/>
+      <w:numFmt w:val="lowerLetter"/>
+      <w:lvlText w:val="%5."/>
+      <w:lvlJc w:val="left"/>
+      <w:pPr>
+        <w:ind w:left="3600" w:hanging="360"/>
+      </w:pPr>
+    </w:lvl>
+    <w:lvl w:ilvl="5" w:tplc="0409001B" w:tentative="1">
+      <w:start w:val="1"/>
+      <w:numFmt w:val="lowerRoman"/>
+      <w:lvlText w:val="%6."/>
+      <w:lvlJc w:val="right"/>
+      <w:pPr>
+        <w:ind w:left="4320" w:hanging="180"/>
+      </w:pPr>
+    </w:lvl>
+    <w:lvl w:ilvl="6" w:tplc="0409000F" w:tentative="1">
+      <w:start w:val="1"/>
+      <w:numFmt w:val="decimal"/>
+      <w:lvlText w:val="%7."/>
+      <w:lvlJc w:val="left"/>
+      <w:pPr>
+        <w:ind w:left="5040" w:hanging="360"/>
+      </w:pPr>
+    </w:lvl>
+    <w:lvl w:ilvl="7" w:tplc="04090019" w:tentative="1">
+      <w:start w:val="1"/>
+      <w:numFmt w:val="lowerLetter"/>
+      <w:lvlText w:val="%8."/>
+      <w:lvlJc w:val="left"/>
+      <w:pPr>
+        <w:ind w:left="5760" w:hanging="360"/>
+      </w:pPr>
+    </w:lvl>
+    <w:lvl w:ilvl="8" w:tplc="0409001B" w:tentative="1">
+      <w:start w:val="1"/>
+      <w:numFmt w:val="lowerRoman"/>
+      <w:lvlText w:val="%9."/>
+      <w:lvlJc w:val="right"/>
+      <w:pPr>
+        <w:ind w:left="6480" w:hanging="180"/>
+      </w:pPr>
+    </w:lvl>
+  </w:abstractNum>
+  <w:abstractNum w:abstractNumId="2" w15:restartNumberingAfterBreak="0">
     <w:nsid w:val="184D730B"/>
     <w:multiLevelType w:val="hybridMultilevel"/>
     <w:tmpl w:val="5BB0EFF6"/>
@@ -5529,7 +7071,7 @@
       </w:pPr>
     </w:lvl>
   </w:abstractNum>
-  <w:abstractNum w:abstractNumId="2" w15:restartNumberingAfterBreak="0">
+  <w:abstractNum w:abstractNumId="3" w15:restartNumberingAfterBreak="0">
     <w:nsid w:val="1DA90D47"/>
     <w:multiLevelType w:val="multilevel"/>
     <w:tmpl w:val="B96E616A"/>
@@ -5650,7 +7192,7 @@
       </w:rPr>
     </w:lvl>
   </w:abstractNum>
-  <w:abstractNum w:abstractNumId="3" w15:restartNumberingAfterBreak="0">
+  <w:abstractNum w:abstractNumId="4" w15:restartNumberingAfterBreak="0">
     <w:nsid w:val="1E2772BD"/>
     <w:multiLevelType w:val="hybridMultilevel"/>
     <w:tmpl w:val="1DE6530C"/>
@@ -5736,7 +7278,7 @@
       </w:pPr>
     </w:lvl>
   </w:abstractNum>
-  <w:abstractNum w:abstractNumId="4" w15:restartNumberingAfterBreak="0">
+  <w:abstractNum w:abstractNumId="5" w15:restartNumberingAfterBreak="0">
     <w:nsid w:val="203E1515"/>
     <w:multiLevelType w:val="hybridMultilevel"/>
     <w:tmpl w:val="1988BD9C"/>
@@ -5849,7 +7391,93 @@
       </w:rPr>
     </w:lvl>
   </w:abstractNum>
-  <w:abstractNum w:abstractNumId="5" w15:restartNumberingAfterBreak="0">
+  <w:abstractNum w:abstractNumId="6" w15:restartNumberingAfterBreak="0">
+    <w:nsid w:val="254052C9"/>
+    <w:multiLevelType w:val="hybridMultilevel"/>
+    <w:tmpl w:val="81947EC6"/>
+    <w:lvl w:ilvl="0" w:tplc="04090017">
+      <w:start w:val="1"/>
+      <w:numFmt w:val="lowerLetter"/>
+      <w:lvlText w:val="%1)"/>
+      <w:lvlJc w:val="left"/>
+      <w:pPr>
+        <w:ind w:left="720" w:hanging="360"/>
+      </w:pPr>
+    </w:lvl>
+    <w:lvl w:ilvl="1" w:tplc="04090019" w:tentative="1">
+      <w:start w:val="1"/>
+      <w:numFmt w:val="lowerLetter"/>
+      <w:lvlText w:val="%2."/>
+      <w:lvlJc w:val="left"/>
+      <w:pPr>
+        <w:ind w:left="1440" w:hanging="360"/>
+      </w:pPr>
+    </w:lvl>
+    <w:lvl w:ilvl="2" w:tplc="0409001B" w:tentative="1">
+      <w:start w:val="1"/>
+      <w:numFmt w:val="lowerRoman"/>
+      <w:lvlText w:val="%3."/>
+      <w:lvlJc w:val="right"/>
+      <w:pPr>
+        <w:ind w:left="2160" w:hanging="180"/>
+      </w:pPr>
+    </w:lvl>
+    <w:lvl w:ilvl="3" w:tplc="0409000F" w:tentative="1">
+      <w:start w:val="1"/>
+      <w:numFmt w:val="decimal"/>
+      <w:lvlText w:val="%4."/>
+      <w:lvlJc w:val="left"/>
+      <w:pPr>
+        <w:ind w:left="2880" w:hanging="360"/>
+      </w:pPr>
+    </w:lvl>
+    <w:lvl w:ilvl="4" w:tplc="04090019" w:tentative="1">
+      <w:start w:val="1"/>
+      <w:numFmt w:val="lowerLetter"/>
+      <w:lvlText w:val="%5."/>
+      <w:lvlJc w:val="left"/>
+      <w:pPr>
+        <w:ind w:left="3600" w:hanging="360"/>
+      </w:pPr>
+    </w:lvl>
+    <w:lvl w:ilvl="5" w:tplc="0409001B" w:tentative="1">
+      <w:start w:val="1"/>
+      <w:numFmt w:val="lowerRoman"/>
+      <w:lvlText w:val="%6."/>
+      <w:lvlJc w:val="right"/>
+      <w:pPr>
+        <w:ind w:left="4320" w:hanging="180"/>
+      </w:pPr>
+    </w:lvl>
+    <w:lvl w:ilvl="6" w:tplc="0409000F" w:tentative="1">
+      <w:start w:val="1"/>
+      <w:numFmt w:val="decimal"/>
+      <w:lvlText w:val="%7."/>
+      <w:lvlJc w:val="left"/>
+      <w:pPr>
+        <w:ind w:left="5040" w:hanging="360"/>
+      </w:pPr>
+    </w:lvl>
+    <w:lvl w:ilvl="7" w:tplc="04090019" w:tentative="1">
+      <w:start w:val="1"/>
+      <w:numFmt w:val="lowerLetter"/>
+      <w:lvlText w:val="%8."/>
+      <w:lvlJc w:val="left"/>
+      <w:pPr>
+        <w:ind w:left="5760" w:hanging="360"/>
+      </w:pPr>
+    </w:lvl>
+    <w:lvl w:ilvl="8" w:tplc="0409001B" w:tentative="1">
+      <w:start w:val="1"/>
+      <w:numFmt w:val="lowerRoman"/>
+      <w:lvlText w:val="%9."/>
+      <w:lvlJc w:val="right"/>
+      <w:pPr>
+        <w:ind w:left="6480" w:hanging="180"/>
+      </w:pPr>
+    </w:lvl>
+  </w:abstractNum>
+  <w:abstractNum w:abstractNumId="7" w15:restartNumberingAfterBreak="0">
     <w:nsid w:val="3F997EEC"/>
     <w:multiLevelType w:val="hybridMultilevel"/>
     <w:tmpl w:val="CAEA13DE"/>
@@ -5935,7 +7563,7 @@
       </w:pPr>
     </w:lvl>
   </w:abstractNum>
-  <w:abstractNum w:abstractNumId="6" w15:restartNumberingAfterBreak="0">
+  <w:abstractNum w:abstractNumId="8" w15:restartNumberingAfterBreak="0">
     <w:nsid w:val="42D47015"/>
     <w:multiLevelType w:val="hybridMultilevel"/>
     <w:tmpl w:val="3C54DA58"/>
@@ -6021,7 +7649,7 @@
       </w:pPr>
     </w:lvl>
   </w:abstractNum>
-  <w:abstractNum w:abstractNumId="7" w15:restartNumberingAfterBreak="0">
+  <w:abstractNum w:abstractNumId="9" w15:restartNumberingAfterBreak="0">
     <w:nsid w:val="4D88306D"/>
     <w:multiLevelType w:val="hybridMultilevel"/>
     <w:tmpl w:val="2670DD12"/>
@@ -6134,7 +7762,7 @@
       </w:rPr>
     </w:lvl>
   </w:abstractNum>
-  <w:abstractNum w:abstractNumId="8" w15:restartNumberingAfterBreak="0">
+  <w:abstractNum w:abstractNumId="10" w15:restartNumberingAfterBreak="0">
     <w:nsid w:val="4E106EBA"/>
     <w:multiLevelType w:val="hybridMultilevel"/>
     <w:tmpl w:val="5F78FB1C"/>
@@ -6220,7 +7848,93 @@
       </w:pPr>
     </w:lvl>
   </w:abstractNum>
-  <w:abstractNum w:abstractNumId="9" w15:restartNumberingAfterBreak="0">
+  <w:abstractNum w:abstractNumId="11" w15:restartNumberingAfterBreak="0">
+    <w:nsid w:val="4FBD3B15"/>
+    <w:multiLevelType w:val="hybridMultilevel"/>
+    <w:tmpl w:val="DF8A3074"/>
+    <w:lvl w:ilvl="0" w:tplc="04090017">
+      <w:start w:val="1"/>
+      <w:numFmt w:val="lowerLetter"/>
+      <w:lvlText w:val="%1)"/>
+      <w:lvlJc w:val="left"/>
+      <w:pPr>
+        <w:ind w:left="720" w:hanging="360"/>
+      </w:pPr>
+    </w:lvl>
+    <w:lvl w:ilvl="1" w:tplc="04090019" w:tentative="1">
+      <w:start w:val="1"/>
+      <w:numFmt w:val="lowerLetter"/>
+      <w:lvlText w:val="%2."/>
+      <w:lvlJc w:val="left"/>
+      <w:pPr>
+        <w:ind w:left="1440" w:hanging="360"/>
+      </w:pPr>
+    </w:lvl>
+    <w:lvl w:ilvl="2" w:tplc="0409001B" w:tentative="1">
+      <w:start w:val="1"/>
+      <w:numFmt w:val="lowerRoman"/>
+      <w:lvlText w:val="%3."/>
+      <w:lvlJc w:val="right"/>
+      <w:pPr>
+        <w:ind w:left="2160" w:hanging="180"/>
+      </w:pPr>
+    </w:lvl>
+    <w:lvl w:ilvl="3" w:tplc="0409000F" w:tentative="1">
+      <w:start w:val="1"/>
+      <w:numFmt w:val="decimal"/>
+      <w:lvlText w:val="%4."/>
+      <w:lvlJc w:val="left"/>
+      <w:pPr>
+        <w:ind w:left="2880" w:hanging="360"/>
+      </w:pPr>
+    </w:lvl>
+    <w:lvl w:ilvl="4" w:tplc="04090019" w:tentative="1">
+      <w:start w:val="1"/>
+      <w:numFmt w:val="lowerLetter"/>
+      <w:lvlText w:val="%5."/>
+      <w:lvlJc w:val="left"/>
+      <w:pPr>
+        <w:ind w:left="3600" w:hanging="360"/>
+      </w:pPr>
+    </w:lvl>
+    <w:lvl w:ilvl="5" w:tplc="0409001B" w:tentative="1">
+      <w:start w:val="1"/>
+      <w:numFmt w:val="lowerRoman"/>
+      <w:lvlText w:val="%6."/>
+      <w:lvlJc w:val="right"/>
+      <w:pPr>
+        <w:ind w:left="4320" w:hanging="180"/>
+      </w:pPr>
+    </w:lvl>
+    <w:lvl w:ilvl="6" w:tplc="0409000F" w:tentative="1">
+      <w:start w:val="1"/>
+      <w:numFmt w:val="decimal"/>
+      <w:lvlText w:val="%7."/>
+      <w:lvlJc w:val="left"/>
+      <w:pPr>
+        <w:ind w:left="5040" w:hanging="360"/>
+      </w:pPr>
+    </w:lvl>
+    <w:lvl w:ilvl="7" w:tplc="04090019" w:tentative="1">
+      <w:start w:val="1"/>
+      <w:numFmt w:val="lowerLetter"/>
+      <w:lvlText w:val="%8."/>
+      <w:lvlJc w:val="left"/>
+      <w:pPr>
+        <w:ind w:left="5760" w:hanging="360"/>
+      </w:pPr>
+    </w:lvl>
+    <w:lvl w:ilvl="8" w:tplc="0409001B" w:tentative="1">
+      <w:start w:val="1"/>
+      <w:numFmt w:val="lowerRoman"/>
+      <w:lvlText w:val="%9."/>
+      <w:lvlJc w:val="right"/>
+      <w:pPr>
+        <w:ind w:left="6480" w:hanging="180"/>
+      </w:pPr>
+    </w:lvl>
+  </w:abstractNum>
+  <w:abstractNum w:abstractNumId="12" w15:restartNumberingAfterBreak="0">
     <w:nsid w:val="506205CE"/>
     <w:multiLevelType w:val="hybridMultilevel"/>
     <w:tmpl w:val="CC0679AC"/>
@@ -6333,7 +8047,7 @@
       </w:rPr>
     </w:lvl>
   </w:abstractNum>
-  <w:abstractNum w:abstractNumId="10" w15:restartNumberingAfterBreak="0">
+  <w:abstractNum w:abstractNumId="13" w15:restartNumberingAfterBreak="0">
     <w:nsid w:val="597C2EC6"/>
     <w:multiLevelType w:val="multilevel"/>
     <w:tmpl w:val="AEDA81A2"/>
@@ -6454,10 +8168,10 @@
       </w:rPr>
     </w:lvl>
   </w:abstractNum>
-  <w:abstractNum w:abstractNumId="11" w15:restartNumberingAfterBreak="0">
+  <w:abstractNum w:abstractNumId="14" w15:restartNumberingAfterBreak="0">
     <w:nsid w:val="5D525B0B"/>
     <w:multiLevelType w:val="hybridMultilevel"/>
-    <w:tmpl w:val="CAEA13DE"/>
+    <w:tmpl w:val="DF8A3074"/>
     <w:lvl w:ilvl="0" w:tplc="04090017">
       <w:start w:val="1"/>
       <w:numFmt w:val="lowerLetter"/>
@@ -6540,7 +8254,7 @@
       </w:pPr>
     </w:lvl>
   </w:abstractNum>
-  <w:abstractNum w:abstractNumId="12" w15:restartNumberingAfterBreak="0">
+  <w:abstractNum w:abstractNumId="15" w15:restartNumberingAfterBreak="0">
     <w:nsid w:val="5E3E354D"/>
     <w:multiLevelType w:val="hybridMultilevel"/>
     <w:tmpl w:val="2BD04D80"/>
@@ -6653,7 +8367,93 @@
       </w:rPr>
     </w:lvl>
   </w:abstractNum>
-  <w:abstractNum w:abstractNumId="13" w15:restartNumberingAfterBreak="0">
+  <w:abstractNum w:abstractNumId="16" w15:restartNumberingAfterBreak="0">
+    <w:nsid w:val="62546AC2"/>
+    <w:multiLevelType w:val="hybridMultilevel"/>
+    <w:tmpl w:val="D9AE80A2"/>
+    <w:lvl w:ilvl="0" w:tplc="04090017">
+      <w:start w:val="1"/>
+      <w:numFmt w:val="lowerLetter"/>
+      <w:lvlText w:val="%1)"/>
+      <w:lvlJc w:val="left"/>
+      <w:pPr>
+        <w:ind w:left="720" w:hanging="360"/>
+      </w:pPr>
+    </w:lvl>
+    <w:lvl w:ilvl="1" w:tplc="04090019" w:tentative="1">
+      <w:start w:val="1"/>
+      <w:numFmt w:val="lowerLetter"/>
+      <w:lvlText w:val="%2."/>
+      <w:lvlJc w:val="left"/>
+      <w:pPr>
+        <w:ind w:left="1440" w:hanging="360"/>
+      </w:pPr>
+    </w:lvl>
+    <w:lvl w:ilvl="2" w:tplc="0409001B" w:tentative="1">
+      <w:start w:val="1"/>
+      <w:numFmt w:val="lowerRoman"/>
+      <w:lvlText w:val="%3."/>
+      <w:lvlJc w:val="right"/>
+      <w:pPr>
+        <w:ind w:left="2160" w:hanging="180"/>
+      </w:pPr>
+    </w:lvl>
+    <w:lvl w:ilvl="3" w:tplc="0409000F" w:tentative="1">
+      <w:start w:val="1"/>
+      <w:numFmt w:val="decimal"/>
+      <w:lvlText w:val="%4."/>
+      <w:lvlJc w:val="left"/>
+      <w:pPr>
+        <w:ind w:left="2880" w:hanging="360"/>
+      </w:pPr>
+    </w:lvl>
+    <w:lvl w:ilvl="4" w:tplc="04090019" w:tentative="1">
+      <w:start w:val="1"/>
+      <w:numFmt w:val="lowerLetter"/>
+      <w:lvlText w:val="%5."/>
+      <w:lvlJc w:val="left"/>
+      <w:pPr>
+        <w:ind w:left="3600" w:hanging="360"/>
+      </w:pPr>
+    </w:lvl>
+    <w:lvl w:ilvl="5" w:tplc="0409001B" w:tentative="1">
+      <w:start w:val="1"/>
+      <w:numFmt w:val="lowerRoman"/>
+      <w:lvlText w:val="%6."/>
+      <w:lvlJc w:val="right"/>
+      <w:pPr>
+        <w:ind w:left="4320" w:hanging="180"/>
+      </w:pPr>
+    </w:lvl>
+    <w:lvl w:ilvl="6" w:tplc="0409000F" w:tentative="1">
+      <w:start w:val="1"/>
+      <w:numFmt w:val="decimal"/>
+      <w:lvlText w:val="%7."/>
+      <w:lvlJc w:val="left"/>
+      <w:pPr>
+        <w:ind w:left="5040" w:hanging="360"/>
+      </w:pPr>
+    </w:lvl>
+    <w:lvl w:ilvl="7" w:tplc="04090019" w:tentative="1">
+      <w:start w:val="1"/>
+      <w:numFmt w:val="lowerLetter"/>
+      <w:lvlText w:val="%8."/>
+      <w:lvlJc w:val="left"/>
+      <w:pPr>
+        <w:ind w:left="5760" w:hanging="360"/>
+      </w:pPr>
+    </w:lvl>
+    <w:lvl w:ilvl="8" w:tplc="0409001B" w:tentative="1">
+      <w:start w:val="1"/>
+      <w:numFmt w:val="lowerRoman"/>
+      <w:lvlText w:val="%9."/>
+      <w:lvlJc w:val="right"/>
+      <w:pPr>
+        <w:ind w:left="6480" w:hanging="180"/>
+      </w:pPr>
+    </w:lvl>
+  </w:abstractNum>
+  <w:abstractNum w:abstractNumId="17" w15:restartNumberingAfterBreak="0">
     <w:nsid w:val="6CB35E3E"/>
     <w:multiLevelType w:val="hybridMultilevel"/>
     <w:tmpl w:val="CAEA13DE"/>
@@ -6739,7 +8539,7 @@
       </w:pPr>
     </w:lvl>
   </w:abstractNum>
-  <w:abstractNum w:abstractNumId="14" w15:restartNumberingAfterBreak="0">
+  <w:abstractNum w:abstractNumId="18" w15:restartNumberingAfterBreak="0">
     <w:nsid w:val="6F067DBA"/>
     <w:multiLevelType w:val="hybridMultilevel"/>
     <w:tmpl w:val="4A1CA312"/>
@@ -6825,50 +8625,151 @@
       </w:pPr>
     </w:lvl>
   </w:abstractNum>
+  <w:abstractNum w:abstractNumId="19" w15:restartNumberingAfterBreak="0">
+    <w:nsid w:val="74331113"/>
+    <w:multiLevelType w:val="hybridMultilevel"/>
+    <w:tmpl w:val="558AEBE4"/>
+    <w:lvl w:ilvl="0" w:tplc="04090017">
+      <w:start w:val="1"/>
+      <w:numFmt w:val="lowerLetter"/>
+      <w:lvlText w:val="%1)"/>
+      <w:lvlJc w:val="left"/>
+      <w:pPr>
+        <w:ind w:left="720" w:hanging="360"/>
+      </w:pPr>
+    </w:lvl>
+    <w:lvl w:ilvl="1" w:tplc="04090019" w:tentative="1">
+      <w:start w:val="1"/>
+      <w:numFmt w:val="lowerLetter"/>
+      <w:lvlText w:val="%2."/>
+      <w:lvlJc w:val="left"/>
+      <w:pPr>
+        <w:ind w:left="1440" w:hanging="360"/>
+      </w:pPr>
+    </w:lvl>
+    <w:lvl w:ilvl="2" w:tplc="0409001B" w:tentative="1">
+      <w:start w:val="1"/>
+      <w:numFmt w:val="lowerRoman"/>
+      <w:lvlText w:val="%3."/>
+      <w:lvlJc w:val="right"/>
+      <w:pPr>
+        <w:ind w:left="2160" w:hanging="180"/>
+      </w:pPr>
+    </w:lvl>
+    <w:lvl w:ilvl="3" w:tplc="0409000F" w:tentative="1">
+      <w:start w:val="1"/>
+      <w:numFmt w:val="decimal"/>
+      <w:lvlText w:val="%4."/>
+      <w:lvlJc w:val="left"/>
+      <w:pPr>
+        <w:ind w:left="2880" w:hanging="360"/>
+      </w:pPr>
+    </w:lvl>
+    <w:lvl w:ilvl="4" w:tplc="04090019" w:tentative="1">
+      <w:start w:val="1"/>
+      <w:numFmt w:val="lowerLetter"/>
+      <w:lvlText w:val="%5."/>
+      <w:lvlJc w:val="left"/>
+      <w:pPr>
+        <w:ind w:left="3600" w:hanging="360"/>
+      </w:pPr>
+    </w:lvl>
+    <w:lvl w:ilvl="5" w:tplc="0409001B" w:tentative="1">
+      <w:start w:val="1"/>
+      <w:numFmt w:val="lowerRoman"/>
+      <w:lvlText w:val="%6."/>
+      <w:lvlJc w:val="right"/>
+      <w:pPr>
+        <w:ind w:left="4320" w:hanging="180"/>
+      </w:pPr>
+    </w:lvl>
+    <w:lvl w:ilvl="6" w:tplc="0409000F" w:tentative="1">
+      <w:start w:val="1"/>
+      <w:numFmt w:val="decimal"/>
+      <w:lvlText w:val="%7."/>
+      <w:lvlJc w:val="left"/>
+      <w:pPr>
+        <w:ind w:left="5040" w:hanging="360"/>
+      </w:pPr>
+    </w:lvl>
+    <w:lvl w:ilvl="7" w:tplc="04090019" w:tentative="1">
+      <w:start w:val="1"/>
+      <w:numFmt w:val="lowerLetter"/>
+      <w:lvlText w:val="%8."/>
+      <w:lvlJc w:val="left"/>
+      <w:pPr>
+        <w:ind w:left="5760" w:hanging="360"/>
+      </w:pPr>
+    </w:lvl>
+    <w:lvl w:ilvl="8" w:tplc="0409001B" w:tentative="1">
+      <w:start w:val="1"/>
+      <w:numFmt w:val="lowerRoman"/>
+      <w:lvlText w:val="%9."/>
+      <w:lvlJc w:val="right"/>
+      <w:pPr>
+        <w:ind w:left="6480" w:hanging="180"/>
+      </w:pPr>
+    </w:lvl>
+  </w:abstractNum>
   <w:num w:numId="1">
-    <w:abstractNumId w:val="4"/>
+    <w:abstractNumId w:val="5"/>
   </w:num>
   <w:num w:numId="2">
-    <w:abstractNumId w:val="10"/>
+    <w:abstractNumId w:val="13"/>
   </w:num>
   <w:num w:numId="3">
-    <w:abstractNumId w:val="2"/>
+    <w:abstractNumId w:val="3"/>
   </w:num>
   <w:num w:numId="4">
-    <w:abstractNumId w:val="7"/>
+    <w:abstractNumId w:val="9"/>
   </w:num>
   <w:num w:numId="5">
+    <w:abstractNumId w:val="15"/>
+  </w:num>
+  <w:num w:numId="6">
     <w:abstractNumId w:val="12"/>
   </w:num>
-  <w:num w:numId="6">
-    <w:abstractNumId w:val="9"/>
-  </w:num>
   <w:num w:numId="7">
-    <w:abstractNumId w:val="6"/>
+    <w:abstractNumId w:val="8"/>
   </w:num>
   <w:num w:numId="8">
-    <w:abstractNumId w:val="3"/>
+    <w:abstractNumId w:val="4"/>
   </w:num>
   <w:num w:numId="9">
     <w:abstractNumId w:val="0"/>
   </w:num>
   <w:num w:numId="10">
-    <w:abstractNumId w:val="13"/>
+    <w:abstractNumId w:val="17"/>
   </w:num>
   <w:num w:numId="11">
+    <w:abstractNumId w:val="14"/>
+  </w:num>
+  <w:num w:numId="12">
+    <w:abstractNumId w:val="7"/>
+  </w:num>
+  <w:num w:numId="13">
+    <w:abstractNumId w:val="10"/>
+  </w:num>
+  <w:num w:numId="14">
+    <w:abstractNumId w:val="18"/>
+  </w:num>
+  <w:num w:numId="15">
+    <w:abstractNumId w:val="2"/>
+  </w:num>
+  <w:num w:numId="16">
     <w:abstractNumId w:val="11"/>
   </w:num>
-  <w:num w:numId="12">
-    <w:abstractNumId w:val="5"/>
+  <w:num w:numId="17">
+    <w:abstractNumId w:val="6"/>
   </w:num>
-  <w:num w:numId="13">
-    <w:abstractNumId w:val="8"/>
+  <w:num w:numId="18">
+    <w:abstractNumId w:val="1"/>
   </w:num>
-  <w:num w:numId="14">
-    <w:abstractNumId w:val="14"/>
+  <w:num w:numId="19">
+    <w:abstractNumId w:val="16"/>
   </w:num>
-  <w:num w:numId="15">
-    <w:abstractNumId w:val="1"/>
+  <w:num w:numId="20">
+    <w:abstractNumId w:val="19"/>
   </w:num>
 </w:numbering>
 </file>

</xml_diff>